<commit_message>
se agrego en el marco teorico sonarqube
</commit_message>
<xml_diff>
--- a/TesisV2.docx
+++ b/TesisV2.docx
@@ -1,6 +1,6 @@
 
 <file path=word/document.xml><?xml version="1.0" encoding="utf-8"?>
-<w:document xmlns:wpc="http://schemas.microsoft.com/office/word/2010/wordprocessingCanvas" xmlns:cx="http://schemas.microsoft.com/office/drawing/2014/chartex" xmlns:cx1="http://schemas.microsoft.com/office/drawing/2015/9/8/chartex" xmlns:cx2="http://schemas.microsoft.com/office/drawing/2015/10/21/chartex" xmlns:cx3="http://schemas.microsoft.com/office/drawing/2016/5/9/chartex" xmlns:cx4="http://schemas.microsoft.com/office/drawing/2016/5/10/chartex" xmlns:cx5="http://schemas.microsoft.com/office/drawing/2016/5/11/chartex" xmlns:cx6="http://schemas.microsoft.com/office/drawing/2016/5/12/chartex" xmlns:cx7="http://schemas.microsoft.com/office/drawing/2016/5/13/chartex" xmlns:cx8="http://schemas.microsoft.com/office/drawing/2016/5/14/chartex" xmlns:mc="http://schemas.openxmlformats.org/markup-compatibility/2006" xmlns:aink="http://schemas.microsoft.com/office/drawing/2016/ink" xmlns:am3d="http://schemas.microsoft.com/office/drawing/2017/model3d" xmlns:o="urn:schemas-microsoft-com:office:office" xmlns:r="http://schemas.openxmlformats.org/officeDocument/2006/relationships" xmlns:m="http://schemas.openxmlformats.org/officeDocument/2006/math" xmlns:v="urn:schemas-microsoft-com:vml" xmlns:wp14="http://schemas.microsoft.com/office/word/2010/wordprocessingDrawing" xmlns:wp="http://schemas.openxmlformats.org/drawingml/2006/wordprocessingDrawing" xmlns:w10="urn:schemas-microsoft-com:office:word" xmlns:w="http://schemas.openxmlformats.org/wordprocessingml/2006/main" xmlns:w14="http://schemas.microsoft.com/office/word/2010/wordml" xmlns:w15="http://schemas.microsoft.com/office/word/2012/wordml" xmlns:w16cex="http://schemas.microsoft.com/office/word/2018/wordml/cex" xmlns:w16cid="http://schemas.microsoft.com/office/word/2016/wordml/cid" xmlns:w16="http://schemas.microsoft.com/office/word/2018/wordml" xmlns:w16sdtdh="http://schemas.microsoft.com/office/word/2020/wordml/sdtdatahash" xmlns:w16se="http://schemas.microsoft.com/office/word/2015/wordml/symex" xmlns:wpg="http://schemas.microsoft.com/office/word/2010/wordprocessingGroup" xmlns:wpi="http://schemas.microsoft.com/office/word/2010/wordprocessingInk" xmlns:wne="http://schemas.microsoft.com/office/word/2006/wordml" xmlns:wps="http://schemas.microsoft.com/office/word/2010/wordprocessingShape" mc:Ignorable="w14 w15 w16se w16cid w16 w16cex w16sdtdh wp14">
+<w:document xmlns:wpc="http://schemas.microsoft.com/office/word/2010/wordprocessingCanvas" xmlns:cx="http://schemas.microsoft.com/office/drawing/2014/chartex" xmlns:cx1="http://schemas.microsoft.com/office/drawing/2015/9/8/chartex" xmlns:cx2="http://schemas.microsoft.com/office/drawing/2015/10/21/chartex" xmlns:cx3="http://schemas.microsoft.com/office/drawing/2016/5/9/chartex" xmlns:cx4="http://schemas.microsoft.com/office/drawing/2016/5/10/chartex" xmlns:cx5="http://schemas.microsoft.com/office/drawing/2016/5/11/chartex" xmlns:cx6="http://schemas.microsoft.com/office/drawing/2016/5/12/chartex" xmlns:cx7="http://schemas.microsoft.com/office/drawing/2016/5/13/chartex" xmlns:cx8="http://schemas.microsoft.com/office/drawing/2016/5/14/chartex" xmlns:mc="http://schemas.openxmlformats.org/markup-compatibility/2006" xmlns:aink="http://schemas.microsoft.com/office/drawing/2016/ink" xmlns:am3d="http://schemas.microsoft.com/office/drawing/2017/model3d" xmlns:o="urn:schemas-microsoft-com:office:office" xmlns:oel="http://schemas.microsoft.com/office/2019/extlst" xmlns:r="http://schemas.openxmlformats.org/officeDocument/2006/relationships" xmlns:m="http://schemas.openxmlformats.org/officeDocument/2006/math" xmlns:v="urn:schemas-microsoft-com:vml" xmlns:wp14="http://schemas.microsoft.com/office/word/2010/wordprocessingDrawing" xmlns:wp="http://schemas.openxmlformats.org/drawingml/2006/wordprocessingDrawing" xmlns:w10="urn:schemas-microsoft-com:office:word" xmlns:w="http://schemas.openxmlformats.org/wordprocessingml/2006/main" xmlns:w14="http://schemas.microsoft.com/office/word/2010/wordml" xmlns:w15="http://schemas.microsoft.com/office/word/2012/wordml" xmlns:w16cex="http://schemas.microsoft.com/office/word/2018/wordml/cex" xmlns:w16cid="http://schemas.microsoft.com/office/word/2016/wordml/cid" xmlns:w16="http://schemas.microsoft.com/office/word/2018/wordml" xmlns:w16du="http://schemas.microsoft.com/office/word/2023/wordml/word16du" xmlns:w16sdtdh="http://schemas.microsoft.com/office/word/2020/wordml/sdtdatahash" xmlns:w16se="http://schemas.microsoft.com/office/word/2015/wordml/symex" xmlns:wpg="http://schemas.microsoft.com/office/word/2010/wordprocessingGroup" xmlns:wpi="http://schemas.microsoft.com/office/word/2010/wordprocessingInk" xmlns:wne="http://schemas.microsoft.com/office/word/2006/wordml" xmlns:wps="http://schemas.microsoft.com/office/word/2010/wordprocessingShape" mc:Ignorable="w14 w15 w16se w16cid w16 w16cex w16sdtdh w16du wp14">
   <w:body>
     <w:p>
       <w:pPr>
@@ -2505,7 +2505,6 @@
             <w:docPart w:val="DefaultPlaceholder_-1854013440"/>
           </w:placeholder>
         </w:sdtPr>
-        <w:sdtEndPr/>
         <w:sdtContent>
           <w:r>
             <w:rPr>
@@ -2571,7 +2570,6 @@
             <w:docPart w:val="DefaultPlaceholder_-1854013440"/>
           </w:placeholder>
         </w:sdtPr>
-        <w:sdtEndPr/>
         <w:sdtContent>
           <w:r>
             <w:rPr>
@@ -2637,7 +2635,6 @@
             <w:docPart w:val="DefaultPlaceholder_-1854013440"/>
           </w:placeholder>
         </w:sdtPr>
-        <w:sdtEndPr/>
         <w:sdtContent>
           <w:r>
             <w:rPr>
@@ -4005,7 +4002,6 @@
             <w:docPart w:val="DefaultPlaceholder_-1854013440"/>
           </w:placeholder>
         </w:sdtPr>
-        <w:sdtEndPr/>
         <w:sdtContent>
           <w:r>
             <w:rPr>
@@ -4087,7 +4083,6 @@
             <w:docPart w:val="DefaultPlaceholder_-1854013440"/>
           </w:placeholder>
         </w:sdtPr>
-        <w:sdtEndPr/>
         <w:sdtContent>
           <w:r>
             <w:rPr>
@@ -4179,7 +4174,6 @@
             <w:docPart w:val="DefaultPlaceholder_-1854013440"/>
           </w:placeholder>
         </w:sdtPr>
-        <w:sdtEndPr/>
         <w:sdtContent>
           <w:r>
             <w:rPr>
@@ -4340,7 +4334,6 @@
             <w:docPart w:val="DefaultPlaceholder_-1854013440"/>
           </w:placeholder>
         </w:sdtPr>
-        <w:sdtEndPr/>
         <w:sdtContent>
           <w:r>
             <w:rPr>
@@ -4510,7 +4503,6 @@
             <w:docPart w:val="DefaultPlaceholder_-1854013440"/>
           </w:placeholder>
         </w:sdtPr>
-        <w:sdtEndPr/>
         <w:sdtContent>
           <w:r>
             <w:rPr>
@@ -4659,7 +4651,6 @@
             <w:docPart w:val="DefaultPlaceholder_-1854013440"/>
           </w:placeholder>
         </w:sdtPr>
-        <w:sdtEndPr/>
         <w:sdtContent>
           <w:r>
             <w:rPr>
@@ -4818,7 +4809,6 @@
             <w:docPart w:val="DefaultPlaceholder_-1854013440"/>
           </w:placeholder>
         </w:sdtPr>
-        <w:sdtEndPr/>
         <w:sdtContent>
           <w:r>
             <w:rPr>
@@ -5043,7 +5033,6 @@
             <w:docPart w:val="DefaultPlaceholder_-1854013440"/>
           </w:placeholder>
         </w:sdtPr>
-        <w:sdtEndPr/>
         <w:sdtContent>
           <w:r>
             <w:rPr>
@@ -5276,7 +5265,6 @@
             <w:docPart w:val="DefaultPlaceholder_-1854013440"/>
           </w:placeholder>
         </w:sdtPr>
-        <w:sdtEndPr/>
         <w:sdtContent>
           <w:r>
             <w:rPr>
@@ -5401,7 +5389,6 @@
             <w:docPart w:val="DefaultPlaceholder_-1854013440"/>
           </w:placeholder>
         </w:sdtPr>
-        <w:sdtEndPr/>
         <w:sdtContent>
           <w:r>
             <w:rPr>
@@ -5508,7 +5495,6 @@
             <w:docPart w:val="DefaultPlaceholder_-1854013440"/>
           </w:placeholder>
         </w:sdtPr>
-        <w:sdtEndPr/>
         <w:sdtContent>
           <w:r>
             <w:rPr>
@@ -5746,6 +5732,7 @@
           <w:ilvl w:val="0"/>
           <w:numId w:val="18"/>
         </w:numPr>
+        <w:spacing w:line="360" w:lineRule="auto"/>
         <w:jc w:val="both"/>
         <w:rPr>
           <w:rFonts w:ascii="Times New Roman" w:hAnsi="Times New Roman" w:cs="Times New Roman"/>
@@ -5800,7 +5787,6 @@
             <w:docPart w:val="DefaultPlaceholder_-1854013440"/>
           </w:placeholder>
         </w:sdtPr>
-        <w:sdtEndPr/>
         <w:sdtContent>
           <w:r>
             <w:rPr>
@@ -5847,6 +5833,7 @@
           <w:ilvl w:val="0"/>
           <w:numId w:val="18"/>
         </w:numPr>
+        <w:spacing w:line="360" w:lineRule="auto"/>
         <w:jc w:val="both"/>
         <w:rPr>
           <w:rFonts w:ascii="Times New Roman" w:hAnsi="Times New Roman" w:cs="Times New Roman"/>
@@ -5885,7 +5872,6 @@
             <w:docPart w:val="DefaultPlaceholder_-1854013440"/>
           </w:placeholder>
         </w:sdtPr>
-        <w:sdtEndPr/>
         <w:sdtContent>
           <w:r>
             <w:rPr>
@@ -5914,6 +5900,7 @@
           <w:ilvl w:val="0"/>
           <w:numId w:val="18"/>
         </w:numPr>
+        <w:spacing w:line="360" w:lineRule="auto"/>
         <w:jc w:val="both"/>
         <w:rPr>
           <w:rFonts w:ascii="Times New Roman" w:hAnsi="Times New Roman" w:cs="Times New Roman"/>
@@ -5954,7 +5941,6 @@
             <w:docPart w:val="DefaultPlaceholder_-1854013440"/>
           </w:placeholder>
         </w:sdtPr>
-        <w:sdtEndPr/>
         <w:sdtContent>
           <w:r>
             <w:rPr>
@@ -6022,6 +6008,7 @@
           <w:ilvl w:val="0"/>
           <w:numId w:val="18"/>
         </w:numPr>
+        <w:spacing w:line="360" w:lineRule="auto"/>
         <w:jc w:val="both"/>
         <w:rPr>
           <w:rFonts w:ascii="Times New Roman" w:hAnsi="Times New Roman" w:cs="Times New Roman"/>
@@ -6059,7 +6046,6 @@
             <w:docPart w:val="DefaultPlaceholder_-1854013440"/>
           </w:placeholder>
         </w:sdtPr>
-        <w:sdtEndPr/>
         <w:sdtContent>
           <w:r>
             <w:rPr>
@@ -6159,6 +6145,7 @@
           <w:ilvl w:val="0"/>
           <w:numId w:val="18"/>
         </w:numPr>
+        <w:spacing w:line="360" w:lineRule="auto"/>
         <w:jc w:val="both"/>
         <w:rPr>
           <w:rFonts w:ascii="Times New Roman" w:hAnsi="Times New Roman" w:cs="Times New Roman"/>
@@ -6225,7 +6212,6 @@
             <w:docPart w:val="DefaultPlaceholder_-1854013440"/>
           </w:placeholder>
         </w:sdtPr>
-        <w:sdtEndPr/>
         <w:sdtContent>
           <w:r>
             <w:rPr>
@@ -6336,7 +6322,16 @@
           <w:sz w:val="24"/>
           <w:szCs w:val="24"/>
         </w:rPr>
-        <w:t xml:space="preserve"> desarrolla un Incremento durante el Sprint. Luego, el equipo y sus stakeholders revisan y ajustan para el próximo ciclo. Aunque Scrum tiene reglas básicas, es flexible para adaptarse a diferentes enfoques, permitiendo la mejora continua y mostrando áreas donde se puede optimizar.</w:t>
+        <w:t xml:space="preserve"> </w:t>
+      </w:r>
+      <w:r>
+        <w:rPr>
+          <w:rFonts w:ascii="Times New Roman" w:hAnsi="Times New Roman" w:cs="Times New Roman"/>
+          <w:sz w:val="24"/>
+          <w:szCs w:val="24"/>
+        </w:rPr>
+        <w:lastRenderedPageBreak/>
+        <w:t>desarrolla un Incremento durante el Sprint. Luego, el equipo y sus stakeholders revisan y ajustan para el próximo ciclo. Aunque Scrum tiene reglas básicas, es flexible para adaptarse a diferentes enfoques, permitiendo la mejora continua y mostrando áreas donde se puede optimizar.</w:t>
       </w:r>
     </w:p>
     <w:p>
@@ -6346,6 +6341,7 @@
           <w:ilvl w:val="0"/>
           <w:numId w:val="18"/>
         </w:numPr>
+        <w:spacing w:line="360" w:lineRule="auto"/>
         <w:jc w:val="both"/>
         <w:rPr>
           <w:rFonts w:ascii="Times New Roman" w:hAnsi="Times New Roman" w:cs="Times New Roman"/>
@@ -6391,7 +6387,6 @@
             <w:docPart w:val="DefaultPlaceholder_-1854013440"/>
           </w:placeholder>
         </w:sdtPr>
-        <w:sdtEndPr/>
         <w:sdtContent>
           <w:r>
             <w:rPr>
@@ -6410,7 +6405,7 @@
           <w:sz w:val="24"/>
           <w:szCs w:val="24"/>
         </w:rPr>
-        <w:t>, las pruebas E2E (</w:t>
+        <w:t>, las pruebas E2E (end-</w:t>
       </w:r>
       <w:proofErr w:type="spellStart"/>
       <w:r>
@@ -6419,7 +6414,7 @@
           <w:sz w:val="24"/>
           <w:szCs w:val="24"/>
         </w:rPr>
-        <w:t>end-to-end</w:t>
+        <w:t>to</w:t>
       </w:r>
       <w:proofErr w:type="spellEnd"/>
       <w:r>
@@ -6428,7 +6423,7 @@
           <w:sz w:val="24"/>
           <w:szCs w:val="24"/>
         </w:rPr>
-        <w:t>) evalúan la aplicación en su totalidad, simulando la interacción de un usuario final con la vista de la aplicación en un entorno real. Estas pruebas imitan el comportamiento de un usuario real desde el inicio hasta el final del flujo de la aplicación, garantizando su funcionalidad y comportamiento esperado.</w:t>
+        <w:t>-end) evalúan la aplicación en su totalidad, simulando la interacción de un usuario final con la vista de la aplicación en un entorno real. Estas pruebas imitan el comportamiento de un usuario real desde el inicio hasta el final del flujo de la aplicación, garantizando su funcionalidad y comportamiento esperado.</w:t>
       </w:r>
     </w:p>
     <w:p>
@@ -6459,7 +6454,6 @@
           <w:docPart w:val="DefaultPlaceholder_-1854013440"/>
         </w:placeholder>
       </w:sdtPr>
-      <w:sdtEndPr/>
       <w:sdtContent>
         <w:p>
           <w:pPr>
@@ -6698,21 +6692,7 @@
               <w:rFonts w:eastAsia="Times New Roman"/>
             </w:rPr>
             <w:tab/>
-            <w:t xml:space="preserve">G. Ramírez, K. Rosario, C. De, G. </w:t>
-          </w:r>
-          <w:proofErr w:type="spellStart"/>
-          <w:r>
-            <w:rPr>
-              <w:rFonts w:eastAsia="Times New Roman"/>
-            </w:rPr>
-            <w:t>Ramirez</w:t>
-          </w:r>
-          <w:proofErr w:type="spellEnd"/>
-          <w:r>
-            <w:rPr>
-              <w:rFonts w:eastAsia="Times New Roman"/>
-            </w:rPr>
-            <w:t xml:space="preserve">, M. U. Abdón, and P. Silva, “Automatización de pruebas de regresión para optimizar el proceso de calidad de software en la empresa Orbis Ventures S. A. C,” </w:t>
+            <w:t xml:space="preserve">G. Ramírez, K. Rosario, C. De, G. Ramirez, M. U. Abdón, and P. Silva, “Automatización de pruebas de regresión para optimizar el proceso de calidad de software en la empresa Orbis Ventures S. A. C,” </w:t>
           </w:r>
           <w:r>
             <w:rPr>
@@ -6836,7 +6816,14 @@
             <w:rPr>
               <w:rFonts w:eastAsia="Times New Roman"/>
             </w:rPr>
-            <w:t xml:space="preserve">, M. V. Herrera, and R. Marcel, “Automatización de Pruebas Funcionales y Pruebas de Software en el Proceso de Control de Calidad del Ministerio de Educación del Perú, 2022,” </w:t>
+            <w:t xml:space="preserve">, M. V. Herrera, and R. Marcel, “Automatización de Pruebas Funcionales y Pruebas de Software en el </w:t>
+          </w:r>
+          <w:r>
+            <w:rPr>
+              <w:rFonts w:eastAsia="Times New Roman"/>
+            </w:rPr>
+            <w:lastRenderedPageBreak/>
+            <w:t xml:space="preserve">Proceso de Control de Calidad del Ministerio de Educación del Perú, 2022,” </w:t>
           </w:r>
           <w:r>
             <w:rPr>
@@ -6967,7 +6954,6 @@
             <w:rPr>
               <w:rFonts w:eastAsia="Times New Roman"/>
             </w:rPr>
-            <w:lastRenderedPageBreak/>
             <w:t>Apr</w:t>
           </w:r>
           <w:proofErr w:type="spellEnd"/>
@@ -7216,23 +7202,7 @@
               <w:lang w:val="en-US"/>
             </w:rPr>
             <w:tab/>
-            <w:t xml:space="preserve">G. R. </w:t>
-          </w:r>
-          <w:proofErr w:type="spellStart"/>
-          <w:r>
-            <w:rPr>
-              <w:rFonts w:eastAsia="Times New Roman"/>
-              <w:lang w:val="en-US"/>
-            </w:rPr>
-            <w:t>Mattiello</w:t>
-          </w:r>
-          <w:proofErr w:type="spellEnd"/>
-          <w:r>
-            <w:rPr>
-              <w:rFonts w:eastAsia="Times New Roman"/>
-              <w:lang w:val="en-US"/>
-            </w:rPr>
-            <w:t xml:space="preserve"> and A. T. Endo, “Model-based testing leveraged for automated web tests,” </w:t>
+            <w:t xml:space="preserve">G. R. Mattiello and A. T. Endo, “Model-based testing leveraged for automated web tests,” </w:t>
           </w:r>
           <w:r>
             <w:rPr>
@@ -7354,7 +7324,7 @@
               <w:lang w:val="en-US"/>
             </w:rPr>
             <w:tab/>
-            <w:t xml:space="preserve">F. </w:t>
+            <w:t xml:space="preserve">F. Gurcan, G. G. M. </w:t>
           </w:r>
           <w:proofErr w:type="spellStart"/>
           <w:r>
@@ -7362,7 +7332,7 @@
               <w:rFonts w:eastAsia="Times New Roman"/>
               <w:lang w:val="en-US"/>
             </w:rPr>
-            <w:t>Gurcan</w:t>
+            <w:t>Dalveren</w:t>
           </w:r>
           <w:proofErr w:type="spellEnd"/>
           <w:r>
@@ -7370,7 +7340,7 @@
               <w:rFonts w:eastAsia="Times New Roman"/>
               <w:lang w:val="en-US"/>
             </w:rPr>
-            <w:t xml:space="preserve">, G. G. M. </w:t>
+            <w:t xml:space="preserve">, N. E. </w:t>
           </w:r>
           <w:proofErr w:type="spellStart"/>
           <w:r>
@@ -7378,7 +7348,7 @@
               <w:rFonts w:eastAsia="Times New Roman"/>
               <w:lang w:val="en-US"/>
             </w:rPr>
-            <w:t>Dalveren</w:t>
+            <w:t>Cagiltay</w:t>
           </w:r>
           <w:proofErr w:type="spellEnd"/>
           <w:r>
@@ -7386,39 +7356,15 @@
               <w:rFonts w:eastAsia="Times New Roman"/>
               <w:lang w:val="en-US"/>
             </w:rPr>
-            <w:t xml:space="preserve">, N. E. </w:t>
-          </w:r>
-          <w:proofErr w:type="spellStart"/>
+            <w:t xml:space="preserve">, D. Roman, and A. Soylu, “Evolution of Software Testing Strategies and Trends: Semantic Content Analysis of </w:t>
+          </w:r>
           <w:r>
             <w:rPr>
               <w:rFonts w:eastAsia="Times New Roman"/>
               <w:lang w:val="en-US"/>
             </w:rPr>
-            <w:t>Cagiltay</w:t>
-          </w:r>
-          <w:proofErr w:type="spellEnd"/>
-          <w:r>
-            <w:rPr>
-              <w:rFonts w:eastAsia="Times New Roman"/>
-              <w:lang w:val="en-US"/>
-            </w:rPr>
-            <w:t xml:space="preserve">, D. Roman, and A. </w:t>
-          </w:r>
-          <w:proofErr w:type="spellStart"/>
-          <w:r>
-            <w:rPr>
-              <w:rFonts w:eastAsia="Times New Roman"/>
-              <w:lang w:val="en-US"/>
-            </w:rPr>
-            <w:t>Soylu</w:t>
-          </w:r>
-          <w:proofErr w:type="spellEnd"/>
-          <w:r>
-            <w:rPr>
-              <w:rFonts w:eastAsia="Times New Roman"/>
-              <w:lang w:val="en-US"/>
-            </w:rPr>
-            <w:t xml:space="preserve">, “Evolution of Software Testing Strategies and Trends: Semantic Content Analysis of Software Research Corpus of the Last 40 Years,” </w:t>
+            <w:lastRenderedPageBreak/>
+            <w:t xml:space="preserve">Software Research Corpus of the Last 40 Years,” </w:t>
           </w:r>
           <w:r>
             <w:rPr>
@@ -7495,23 +7441,7 @@
               <w:rFonts w:eastAsia="Times New Roman"/>
               <w:lang w:val="en-US"/>
             </w:rPr>
-            <w:t xml:space="preserve">, and N. L. </w:t>
-          </w:r>
-          <w:proofErr w:type="spellStart"/>
-          <w:r>
-            <w:rPr>
-              <w:rFonts w:eastAsia="Times New Roman"/>
-              <w:lang w:val="en-US"/>
-            </w:rPr>
-            <w:t>Badr</w:t>
-          </w:r>
-          <w:proofErr w:type="spellEnd"/>
-          <w:r>
-            <w:rPr>
-              <w:rFonts w:eastAsia="Times New Roman"/>
-              <w:lang w:val="en-US"/>
-            </w:rPr>
-            <w:t xml:space="preserve">, “An Enhanced Parallel Automation Testing Architecture for Test Case Execution,” </w:t>
+            <w:t xml:space="preserve">, and N. L. Badr, “An Enhanced Parallel Automation Testing Architecture for Test Case Execution,” </w:t>
           </w:r>
           <w:r>
             <w:rPr>
@@ -7564,7 +7494,6 @@
               <w:rFonts w:eastAsia="Times New Roman"/>
               <w:lang w:val="en-US"/>
             </w:rPr>
-            <w:lastRenderedPageBreak/>
             <w:t>[15]</w:t>
           </w:r>
           <w:r>
@@ -7573,23 +7502,7 @@
               <w:lang w:val="en-US"/>
             </w:rPr>
             <w:tab/>
-            <w:t xml:space="preserve">K. R. </w:t>
-          </w:r>
-          <w:proofErr w:type="spellStart"/>
-          <w:r>
-            <w:rPr>
-              <w:rFonts w:eastAsia="Times New Roman"/>
-              <w:lang w:val="en-US"/>
-            </w:rPr>
-            <w:t>Halani</w:t>
-          </w:r>
-          <w:proofErr w:type="spellEnd"/>
-          <w:r>
-            <w:rPr>
-              <w:rFonts w:eastAsia="Times New Roman"/>
-              <w:lang w:val="en-US"/>
-            </w:rPr>
-            <w:t xml:space="preserve">, Kavita, and R. Saxena, “Critical Analysis of Manual Versus Automation Testing,” </w:t>
+            <w:t xml:space="preserve">K. R. Halani, Kavita, and R. Saxena, “Critical Analysis of Manual Versus Automation Testing,” </w:t>
           </w:r>
           <w:r>
             <w:rPr>
@@ -7960,23 +7873,7 @@
               <w:lang w:val="en-US"/>
             </w:rPr>
             <w:tab/>
-            <w:t xml:space="preserve">K. </w:t>
-          </w:r>
-          <w:proofErr w:type="spellStart"/>
-          <w:r>
-            <w:rPr>
-              <w:rFonts w:eastAsia="Times New Roman"/>
-              <w:lang w:val="en-US"/>
-            </w:rPr>
-            <w:t>Schwaber</w:t>
-          </w:r>
-          <w:proofErr w:type="spellEnd"/>
-          <w:r>
-            <w:rPr>
-              <w:rFonts w:eastAsia="Times New Roman"/>
-              <w:lang w:val="en-US"/>
-            </w:rPr>
-            <w:t xml:space="preserve"> and J. Sutherland, “The Scrum Guide </w:t>
+            <w:t xml:space="preserve">K. Schwaber and J. Sutherland, “The Scrum Guide </w:t>
           </w:r>
           <w:proofErr w:type="gramStart"/>
           <w:r>
@@ -8079,7 +7976,7 @@
 </file>
 
 <file path=word/numbering.xml><?xml version="1.0" encoding="utf-8"?>
-<w:numbering xmlns:wpc="http://schemas.microsoft.com/office/word/2010/wordprocessingCanvas" xmlns:cx="http://schemas.microsoft.com/office/drawing/2014/chartex" xmlns:cx1="http://schemas.microsoft.com/office/drawing/2015/9/8/chartex" xmlns:cx2="http://schemas.microsoft.com/office/drawing/2015/10/21/chartex" xmlns:cx3="http://schemas.microsoft.com/office/drawing/2016/5/9/chartex" xmlns:cx4="http://schemas.microsoft.com/office/drawing/2016/5/10/chartex" xmlns:cx5="http://schemas.microsoft.com/office/drawing/2016/5/11/chartex" xmlns:cx6="http://schemas.microsoft.com/office/drawing/2016/5/12/chartex" xmlns:cx7="http://schemas.microsoft.com/office/drawing/2016/5/13/chartex" xmlns:cx8="http://schemas.microsoft.com/office/drawing/2016/5/14/chartex" xmlns:mc="http://schemas.openxmlformats.org/markup-compatibility/2006" xmlns:aink="http://schemas.microsoft.com/office/drawing/2016/ink" xmlns:am3d="http://schemas.microsoft.com/office/drawing/2017/model3d" xmlns:o="urn:schemas-microsoft-com:office:office" xmlns:r="http://schemas.openxmlformats.org/officeDocument/2006/relationships" xmlns:m="http://schemas.openxmlformats.org/officeDocument/2006/math" xmlns:v="urn:schemas-microsoft-com:vml" xmlns:wp14="http://schemas.microsoft.com/office/word/2010/wordprocessingDrawing" xmlns:wp="http://schemas.openxmlformats.org/drawingml/2006/wordprocessingDrawing" xmlns:w10="urn:schemas-microsoft-com:office:word" xmlns:w="http://schemas.openxmlformats.org/wordprocessingml/2006/main" xmlns:w14="http://schemas.microsoft.com/office/word/2010/wordml" xmlns:w15="http://schemas.microsoft.com/office/word/2012/wordml" xmlns:w16cex="http://schemas.microsoft.com/office/word/2018/wordml/cex" xmlns:w16cid="http://schemas.microsoft.com/office/word/2016/wordml/cid" xmlns:w16="http://schemas.microsoft.com/office/word/2018/wordml" xmlns:w16sdtdh="http://schemas.microsoft.com/office/word/2020/wordml/sdtdatahash" xmlns:w16se="http://schemas.microsoft.com/office/word/2015/wordml/symex" xmlns:wpg="http://schemas.microsoft.com/office/word/2010/wordprocessingGroup" xmlns:wpi="http://schemas.microsoft.com/office/word/2010/wordprocessingInk" xmlns:wne="http://schemas.microsoft.com/office/word/2006/wordml" xmlns:wps="http://schemas.microsoft.com/office/word/2010/wordprocessingShape" mc:Ignorable="w14 w15 w16se w16cid w16 w16cex w16sdtdh wp14">
+<w:numbering xmlns:wpc="http://schemas.microsoft.com/office/word/2010/wordprocessingCanvas" xmlns:cx="http://schemas.microsoft.com/office/drawing/2014/chartex" xmlns:cx1="http://schemas.microsoft.com/office/drawing/2015/9/8/chartex" xmlns:cx2="http://schemas.microsoft.com/office/drawing/2015/10/21/chartex" xmlns:cx3="http://schemas.microsoft.com/office/drawing/2016/5/9/chartex" xmlns:cx4="http://schemas.microsoft.com/office/drawing/2016/5/10/chartex" xmlns:cx5="http://schemas.microsoft.com/office/drawing/2016/5/11/chartex" xmlns:cx6="http://schemas.microsoft.com/office/drawing/2016/5/12/chartex" xmlns:cx7="http://schemas.microsoft.com/office/drawing/2016/5/13/chartex" xmlns:cx8="http://schemas.microsoft.com/office/drawing/2016/5/14/chartex" xmlns:mc="http://schemas.openxmlformats.org/markup-compatibility/2006" xmlns:aink="http://schemas.microsoft.com/office/drawing/2016/ink" xmlns:am3d="http://schemas.microsoft.com/office/drawing/2017/model3d" xmlns:o="urn:schemas-microsoft-com:office:office" xmlns:oel="http://schemas.microsoft.com/office/2019/extlst" xmlns:r="http://schemas.openxmlformats.org/officeDocument/2006/relationships" xmlns:m="http://schemas.openxmlformats.org/officeDocument/2006/math" xmlns:v="urn:schemas-microsoft-com:vml" xmlns:wp14="http://schemas.microsoft.com/office/word/2010/wordprocessingDrawing" xmlns:wp="http://schemas.openxmlformats.org/drawingml/2006/wordprocessingDrawing" xmlns:w10="urn:schemas-microsoft-com:office:word" xmlns:w="http://schemas.openxmlformats.org/wordprocessingml/2006/main" xmlns:w14="http://schemas.microsoft.com/office/word/2010/wordml" xmlns:w15="http://schemas.microsoft.com/office/word/2012/wordml" xmlns:w16cex="http://schemas.microsoft.com/office/word/2018/wordml/cex" xmlns:w16cid="http://schemas.microsoft.com/office/word/2016/wordml/cid" xmlns:w16="http://schemas.microsoft.com/office/word/2018/wordml" xmlns:w16du="http://schemas.microsoft.com/office/word/2023/wordml/word16du" xmlns:w16sdtdh="http://schemas.microsoft.com/office/word/2020/wordml/sdtdatahash" xmlns:w16se="http://schemas.microsoft.com/office/word/2015/wordml/symex" xmlns:wpg="http://schemas.microsoft.com/office/word/2010/wordprocessingGroup" xmlns:wpi="http://schemas.microsoft.com/office/word/2010/wordprocessingInk" xmlns:wne="http://schemas.microsoft.com/office/word/2006/wordml" xmlns:wps="http://schemas.microsoft.com/office/word/2010/wordprocessingShape" mc:Ignorable="w14 w15 w16se w16cid w16 w16cex w16sdtdh w16du wp14">
   <w:abstractNum w:abstractNumId="0" w15:restartNumberingAfterBreak="0">
     <w:nsid w:val="09A93FE5"/>
     <w:multiLevelType w:val="multilevel"/>
@@ -9808,65 +9705,65 @@
       </w:rPr>
     </w:lvl>
   </w:abstractNum>
-  <w:num w:numId="1">
+  <w:num w:numId="1" w16cid:durableId="413671768">
     <w:abstractNumId w:val="15"/>
   </w:num>
-  <w:num w:numId="2">
+  <w:num w:numId="2" w16cid:durableId="1633093596">
     <w:abstractNumId w:val="2"/>
   </w:num>
-  <w:num w:numId="3">
+  <w:num w:numId="3" w16cid:durableId="2021010206">
     <w:abstractNumId w:val="7"/>
   </w:num>
-  <w:num w:numId="4">
+  <w:num w:numId="4" w16cid:durableId="2072271570">
     <w:abstractNumId w:val="9"/>
   </w:num>
-  <w:num w:numId="5">
+  <w:num w:numId="5" w16cid:durableId="1018118341">
     <w:abstractNumId w:val="17"/>
   </w:num>
-  <w:num w:numId="6">
+  <w:num w:numId="6" w16cid:durableId="1073044945">
     <w:abstractNumId w:val="8"/>
   </w:num>
-  <w:num w:numId="7">
+  <w:num w:numId="7" w16cid:durableId="1713339211">
     <w:abstractNumId w:val="14"/>
   </w:num>
-  <w:num w:numId="8">
+  <w:num w:numId="8" w16cid:durableId="826484449">
     <w:abstractNumId w:val="6"/>
   </w:num>
-  <w:num w:numId="9">
+  <w:num w:numId="9" w16cid:durableId="521170516">
     <w:abstractNumId w:val="11"/>
   </w:num>
-  <w:num w:numId="10">
+  <w:num w:numId="10" w16cid:durableId="333530664">
     <w:abstractNumId w:val="1"/>
   </w:num>
-  <w:num w:numId="11">
+  <w:num w:numId="11" w16cid:durableId="739254054">
     <w:abstractNumId w:val="10"/>
   </w:num>
-  <w:num w:numId="12">
+  <w:num w:numId="12" w16cid:durableId="1350835059">
     <w:abstractNumId w:val="13"/>
   </w:num>
-  <w:num w:numId="13">
+  <w:num w:numId="13" w16cid:durableId="777063096">
     <w:abstractNumId w:val="4"/>
   </w:num>
-  <w:num w:numId="14">
+  <w:num w:numId="14" w16cid:durableId="1330719143">
     <w:abstractNumId w:val="0"/>
   </w:num>
-  <w:num w:numId="15">
+  <w:num w:numId="15" w16cid:durableId="2147163345">
     <w:abstractNumId w:val="16"/>
   </w:num>
-  <w:num w:numId="16">
+  <w:num w:numId="16" w16cid:durableId="1985547257">
     <w:abstractNumId w:val="12"/>
   </w:num>
-  <w:num w:numId="17">
+  <w:num w:numId="17" w16cid:durableId="90711417">
     <w:abstractNumId w:val="5"/>
   </w:num>
-  <w:num w:numId="18">
+  <w:num w:numId="18" w16cid:durableId="1508709803">
     <w:abstractNumId w:val="3"/>
   </w:num>
 </w:numbering>
 </file>
 
 <file path=word/styles.xml><?xml version="1.0" encoding="utf-8"?>
-<w:styles xmlns:mc="http://schemas.openxmlformats.org/markup-compatibility/2006" xmlns:r="http://schemas.openxmlformats.org/officeDocument/2006/relationships" xmlns:w="http://schemas.openxmlformats.org/wordprocessingml/2006/main" xmlns:w14="http://schemas.microsoft.com/office/word/2010/wordml" xmlns:w15="http://schemas.microsoft.com/office/word/2012/wordml" xmlns:w16cex="http://schemas.microsoft.com/office/word/2018/wordml/cex" xmlns:w16cid="http://schemas.microsoft.com/office/word/2016/wordml/cid" xmlns:w16="http://schemas.microsoft.com/office/word/2018/wordml" xmlns:w16sdtdh="http://schemas.microsoft.com/office/word/2020/wordml/sdtdatahash" xmlns:w16se="http://schemas.microsoft.com/office/word/2015/wordml/symex" mc:Ignorable="w14 w15 w16se w16cid w16 w16cex w16sdtdh">
+<w:styles xmlns:mc="http://schemas.openxmlformats.org/markup-compatibility/2006" xmlns:r="http://schemas.openxmlformats.org/officeDocument/2006/relationships" xmlns:w="http://schemas.openxmlformats.org/wordprocessingml/2006/main" xmlns:w14="http://schemas.microsoft.com/office/word/2010/wordml" xmlns:w15="http://schemas.microsoft.com/office/word/2012/wordml" xmlns:w16cex="http://schemas.microsoft.com/office/word/2018/wordml/cex" xmlns:w16cid="http://schemas.microsoft.com/office/word/2016/wordml/cid" xmlns:w16="http://schemas.microsoft.com/office/word/2018/wordml" xmlns:w16du="http://schemas.microsoft.com/office/word/2023/wordml/word16du" xmlns:w16sdtdh="http://schemas.microsoft.com/office/word/2020/wordml/sdtdatahash" xmlns:w16se="http://schemas.microsoft.com/office/word/2015/wordml/symex" mc:Ignorable="w14 w15 w16se w16cid w16 w16cex w16sdtdh w16du">
   <w:docDefaults>
     <w:rPrDefault>
       <w:rPr>
@@ -10643,7 +10540,7 @@
 </file>
 
 <file path=word/glossary/document.xml><?xml version="1.0" encoding="utf-8"?>
-<w:glossaryDocument xmlns:wpc="http://schemas.microsoft.com/office/word/2010/wordprocessingCanvas" xmlns:cx="http://schemas.microsoft.com/office/drawing/2014/chartex" xmlns:cx1="http://schemas.microsoft.com/office/drawing/2015/9/8/chartex" xmlns:cx2="http://schemas.microsoft.com/office/drawing/2015/10/21/chartex" xmlns:cx3="http://schemas.microsoft.com/office/drawing/2016/5/9/chartex" xmlns:cx4="http://schemas.microsoft.com/office/drawing/2016/5/10/chartex" xmlns:cx5="http://schemas.microsoft.com/office/drawing/2016/5/11/chartex" xmlns:cx6="http://schemas.microsoft.com/office/drawing/2016/5/12/chartex" xmlns:cx7="http://schemas.microsoft.com/office/drawing/2016/5/13/chartex" xmlns:cx8="http://schemas.microsoft.com/office/drawing/2016/5/14/chartex" xmlns:mc="http://schemas.openxmlformats.org/markup-compatibility/2006" xmlns:aink="http://schemas.microsoft.com/office/drawing/2016/ink" xmlns:am3d="http://schemas.microsoft.com/office/drawing/2017/model3d" xmlns:o="urn:schemas-microsoft-com:office:office" xmlns:r="http://schemas.openxmlformats.org/officeDocument/2006/relationships" xmlns:m="http://schemas.openxmlformats.org/officeDocument/2006/math" xmlns:v="urn:schemas-microsoft-com:vml" xmlns:wp14="http://schemas.microsoft.com/office/word/2010/wordprocessingDrawing" xmlns:wp="http://schemas.openxmlformats.org/drawingml/2006/wordprocessingDrawing" xmlns:w10="urn:schemas-microsoft-com:office:word" xmlns:w="http://schemas.openxmlformats.org/wordprocessingml/2006/main" xmlns:w14="http://schemas.microsoft.com/office/word/2010/wordml" xmlns:w15="http://schemas.microsoft.com/office/word/2012/wordml" xmlns:w16cex="http://schemas.microsoft.com/office/word/2018/wordml/cex" xmlns:w16cid="http://schemas.microsoft.com/office/word/2016/wordml/cid" xmlns:w16="http://schemas.microsoft.com/office/word/2018/wordml" xmlns:w16sdtdh="http://schemas.microsoft.com/office/word/2020/wordml/sdtdatahash" xmlns:w16se="http://schemas.microsoft.com/office/word/2015/wordml/symex" xmlns:wpg="http://schemas.microsoft.com/office/word/2010/wordprocessingGroup" xmlns:wpi="http://schemas.microsoft.com/office/word/2010/wordprocessingInk" xmlns:wne="http://schemas.microsoft.com/office/word/2006/wordml" xmlns:wps="http://schemas.microsoft.com/office/word/2010/wordprocessingShape" mc:Ignorable="w14 w15 w16se w16cid w16 w16cex w16sdtdh wp14">
+<w:glossaryDocument xmlns:wpc="http://schemas.microsoft.com/office/word/2010/wordprocessingCanvas" xmlns:cx="http://schemas.microsoft.com/office/drawing/2014/chartex" xmlns:cx1="http://schemas.microsoft.com/office/drawing/2015/9/8/chartex" xmlns:cx2="http://schemas.microsoft.com/office/drawing/2015/10/21/chartex" xmlns:cx3="http://schemas.microsoft.com/office/drawing/2016/5/9/chartex" xmlns:cx4="http://schemas.microsoft.com/office/drawing/2016/5/10/chartex" xmlns:cx5="http://schemas.microsoft.com/office/drawing/2016/5/11/chartex" xmlns:cx6="http://schemas.microsoft.com/office/drawing/2016/5/12/chartex" xmlns:cx7="http://schemas.microsoft.com/office/drawing/2016/5/13/chartex" xmlns:cx8="http://schemas.microsoft.com/office/drawing/2016/5/14/chartex" xmlns:mc="http://schemas.openxmlformats.org/markup-compatibility/2006" xmlns:aink="http://schemas.microsoft.com/office/drawing/2016/ink" xmlns:am3d="http://schemas.microsoft.com/office/drawing/2017/model3d" xmlns:o="urn:schemas-microsoft-com:office:office" xmlns:oel="http://schemas.microsoft.com/office/2019/extlst" xmlns:r="http://schemas.openxmlformats.org/officeDocument/2006/relationships" xmlns:m="http://schemas.openxmlformats.org/officeDocument/2006/math" xmlns:v="urn:schemas-microsoft-com:vml" xmlns:wp14="http://schemas.microsoft.com/office/word/2010/wordprocessingDrawing" xmlns:wp="http://schemas.openxmlformats.org/drawingml/2006/wordprocessingDrawing" xmlns:w10="urn:schemas-microsoft-com:office:word" xmlns:w="http://schemas.openxmlformats.org/wordprocessingml/2006/main" xmlns:w14="http://schemas.microsoft.com/office/word/2010/wordml" xmlns:w15="http://schemas.microsoft.com/office/word/2012/wordml" xmlns:w16cex="http://schemas.microsoft.com/office/word/2018/wordml/cex" xmlns:w16cid="http://schemas.microsoft.com/office/word/2016/wordml/cid" xmlns:w16="http://schemas.microsoft.com/office/word/2018/wordml" xmlns:w16du="http://schemas.microsoft.com/office/word/2023/wordml/word16du" xmlns:w16sdtdh="http://schemas.microsoft.com/office/word/2020/wordml/sdtdatahash" xmlns:w16se="http://schemas.microsoft.com/office/word/2015/wordml/symex" xmlns:wpg="http://schemas.microsoft.com/office/word/2010/wordprocessingGroup" xmlns:wpi="http://schemas.microsoft.com/office/word/2010/wordprocessingInk" xmlns:wne="http://schemas.microsoft.com/office/word/2006/wordml" xmlns:wps="http://schemas.microsoft.com/office/word/2010/wordprocessingShape" mc:Ignorable="w14 w15 w16se w16cid w16 w16cex w16sdtdh w16du wp14">
   <w:docParts>
     <w:docPart>
       <w:docPartPr>
@@ -10676,7 +10573,7 @@
 </file>
 
 <file path=word/glossary/fontTable.xml><?xml version="1.0" encoding="utf-8"?>
-<w:fonts xmlns:mc="http://schemas.openxmlformats.org/markup-compatibility/2006" xmlns:r="http://schemas.openxmlformats.org/officeDocument/2006/relationships" xmlns:w="http://schemas.openxmlformats.org/wordprocessingml/2006/main" xmlns:w14="http://schemas.microsoft.com/office/word/2010/wordml" xmlns:w15="http://schemas.microsoft.com/office/word/2012/wordml" xmlns:w16cex="http://schemas.microsoft.com/office/word/2018/wordml/cex" xmlns:w16cid="http://schemas.microsoft.com/office/word/2016/wordml/cid" xmlns:w16="http://schemas.microsoft.com/office/word/2018/wordml" xmlns:w16sdtdh="http://schemas.microsoft.com/office/word/2020/wordml/sdtdatahash" xmlns:w16se="http://schemas.microsoft.com/office/word/2015/wordml/symex" mc:Ignorable="w14 w15 w16se w16cid w16 w16cex w16sdtdh">
+<w:fonts xmlns:mc="http://schemas.openxmlformats.org/markup-compatibility/2006" xmlns:r="http://schemas.openxmlformats.org/officeDocument/2006/relationships" xmlns:w="http://schemas.openxmlformats.org/wordprocessingml/2006/main" xmlns:w14="http://schemas.microsoft.com/office/word/2010/wordml" xmlns:w15="http://schemas.microsoft.com/office/word/2012/wordml" xmlns:w16cex="http://schemas.microsoft.com/office/word/2018/wordml/cex" xmlns:w16cid="http://schemas.microsoft.com/office/word/2016/wordml/cid" xmlns:w16="http://schemas.microsoft.com/office/word/2018/wordml" xmlns:w16du="http://schemas.microsoft.com/office/word/2023/wordml/word16du" xmlns:w16sdtdh="http://schemas.microsoft.com/office/word/2020/wordml/sdtdatahash" xmlns:w16se="http://schemas.microsoft.com/office/word/2015/wordml/symex" mc:Ignorable="w14 w15 w16se w16cid w16 w16cex w16sdtdh w16du">
   <w:font w:name="Times New Roman">
     <w:panose1 w:val="02020603050405020304"/>
     <w:charset w:val="00"/>
@@ -10737,7 +10634,7 @@
     <w:charset w:val="00"/>
     <w:family w:val="auto"/>
     <w:pitch w:val="variable"/>
-    <w:sig w:usb0="E00002FF" w:usb1="5000205B" w:usb2="00000020" w:usb3="00000000" w:csb0="0000019F" w:csb1="00000000"/>
+    <w:sig w:usb0="E0000AFF" w:usb1="5000217F" w:usb2="00000021" w:usb3="00000000" w:csb0="0000019F" w:csb1="00000000"/>
   </w:font>
   <w:font w:name="Cambria">
     <w:panose1 w:val="02040503050406030204"/>
@@ -10745,6 +10642,12 @@
     <w:family w:val="roman"/>
     <w:pitch w:val="variable"/>
     <w:sig w:usb0="E00006FF" w:usb1="420024FF" w:usb2="02000000" w:usb3="00000000" w:csb0="0000019F" w:csb1="00000000"/>
+  </w:font>
+  <w:font w:name="Aptos">
+    <w:charset w:val="00"/>
+    <w:family w:val="swiss"/>
+    <w:pitch w:val="variable"/>
+    <w:sig w:usb0="20000287" w:usb1="00000003" w:usb2="00000000" w:usb3="00000000" w:csb0="0000019F" w:csb1="00000000"/>
   </w:font>
   <w:font w:name="DengXian">
     <w:altName w:val="等线"/>
@@ -10761,18 +10664,17 @@
     <w:pitch w:val="variable"/>
     <w:sig w:usb0="A00002BF" w:usb1="38CF7CFA" w:usb2="00000016" w:usb3="00000000" w:csb0="0004000F" w:csb1="00000000"/>
   </w:font>
-  <w:font w:name="Calibri Light">
-    <w:panose1 w:val="020F0302020204030204"/>
+  <w:font w:name="Aptos Display">
     <w:charset w:val="00"/>
     <w:family w:val="swiss"/>
     <w:pitch w:val="variable"/>
-    <w:sig w:usb0="E4002EFF" w:usb1="C200247B" w:usb2="00000009" w:usb3="00000000" w:csb0="000001FF" w:csb1="00000000"/>
+    <w:sig w:usb0="20000287" w:usb1="00000003" w:usb2="00000000" w:usb3="00000000" w:csb0="0000019F" w:csb1="00000000"/>
   </w:font>
 </w:fonts>
 </file>
 
 <file path=word/glossary/settings.xml><?xml version="1.0" encoding="utf-8"?>
-<w:settings xmlns:mc="http://schemas.openxmlformats.org/markup-compatibility/2006" xmlns:o="urn:schemas-microsoft-com:office:office" xmlns:r="http://schemas.openxmlformats.org/officeDocument/2006/relationships" xmlns:m="http://schemas.openxmlformats.org/officeDocument/2006/math" xmlns:v="urn:schemas-microsoft-com:vml" xmlns:w10="urn:schemas-microsoft-com:office:word" xmlns:w="http://schemas.openxmlformats.org/wordprocessingml/2006/main" xmlns:w14="http://schemas.microsoft.com/office/word/2010/wordml" xmlns:w15="http://schemas.microsoft.com/office/word/2012/wordml" xmlns:w16cex="http://schemas.microsoft.com/office/word/2018/wordml/cex" xmlns:w16cid="http://schemas.microsoft.com/office/word/2016/wordml/cid" xmlns:w16="http://schemas.microsoft.com/office/word/2018/wordml" xmlns:w16sdtdh="http://schemas.microsoft.com/office/word/2020/wordml/sdtdatahash" xmlns:w16se="http://schemas.microsoft.com/office/word/2015/wordml/symex" xmlns:sl="http://schemas.openxmlformats.org/schemaLibrary/2006/main" mc:Ignorable="w14 w15 w16se w16cid w16 w16cex w16sdtdh">
+<w:settings xmlns:mc="http://schemas.openxmlformats.org/markup-compatibility/2006" xmlns:o="urn:schemas-microsoft-com:office:office" xmlns:r="http://schemas.openxmlformats.org/officeDocument/2006/relationships" xmlns:m="http://schemas.openxmlformats.org/officeDocument/2006/math" xmlns:v="urn:schemas-microsoft-com:vml" xmlns:w10="urn:schemas-microsoft-com:office:word" xmlns:w="http://schemas.openxmlformats.org/wordprocessingml/2006/main" xmlns:w14="http://schemas.microsoft.com/office/word/2010/wordml" xmlns:w15="http://schemas.microsoft.com/office/word/2012/wordml" xmlns:w16cex="http://schemas.microsoft.com/office/word/2018/wordml/cex" xmlns:w16cid="http://schemas.microsoft.com/office/word/2016/wordml/cid" xmlns:w16="http://schemas.microsoft.com/office/word/2018/wordml" xmlns:w16du="http://schemas.microsoft.com/office/word/2023/wordml/word16du" xmlns:w16sdtdh="http://schemas.microsoft.com/office/word/2020/wordml/sdtdatahash" xmlns:w16se="http://schemas.microsoft.com/office/word/2015/wordml/symex" xmlns:sl="http://schemas.openxmlformats.org/schemaLibrary/2006/main" mc:Ignorable="w14 w15 w16se w16cid w16 w16cex w16sdtdh w16du">
   <w:view w:val="normal"/>
   <w:defaultTabStop w:val="708"/>
   <w:hyphenationZone w:val="425"/>
@@ -10797,6 +10699,7 @@
     <w:rsid w:val="00713BEF"/>
     <w:rsid w:val="00AB5C67"/>
     <w:rsid w:val="00D952FF"/>
+    <w:rsid w:val="00EB232D"/>
   </w:rsids>
   <m:mathPr>
     <m:mathFont m:val="Cambria Math"/>
@@ -10820,7 +10723,7 @@
 </file>
 
 <file path=word/glossary/styles.xml><?xml version="1.0" encoding="utf-8"?>
-<w:styles xmlns:mc="http://schemas.openxmlformats.org/markup-compatibility/2006" xmlns:r="http://schemas.openxmlformats.org/officeDocument/2006/relationships" xmlns:w="http://schemas.openxmlformats.org/wordprocessingml/2006/main" xmlns:w14="http://schemas.microsoft.com/office/word/2010/wordml" xmlns:w15="http://schemas.microsoft.com/office/word/2012/wordml" xmlns:w16cex="http://schemas.microsoft.com/office/word/2018/wordml/cex" xmlns:w16cid="http://schemas.microsoft.com/office/word/2016/wordml/cid" xmlns:w16="http://schemas.microsoft.com/office/word/2018/wordml" xmlns:w16sdtdh="http://schemas.microsoft.com/office/word/2020/wordml/sdtdatahash" xmlns:w16se="http://schemas.microsoft.com/office/word/2015/wordml/symex" mc:Ignorable="w14 w15 w16se w16cid w16 w16cex w16sdtdh">
+<w:styles xmlns:mc="http://schemas.openxmlformats.org/markup-compatibility/2006" xmlns:r="http://schemas.openxmlformats.org/officeDocument/2006/relationships" xmlns:w="http://schemas.openxmlformats.org/wordprocessingml/2006/main" xmlns:w14="http://schemas.microsoft.com/office/word/2010/wordml" xmlns:w15="http://schemas.microsoft.com/office/word/2012/wordml" xmlns:w16cex="http://schemas.microsoft.com/office/word/2018/wordml/cex" xmlns:w16cid="http://schemas.microsoft.com/office/word/2016/wordml/cid" xmlns:w16="http://schemas.microsoft.com/office/word/2018/wordml" xmlns:w16du="http://schemas.microsoft.com/office/word/2023/wordml/word16du" xmlns:w16sdtdh="http://schemas.microsoft.com/office/word/2020/wordml/sdtdatahash" xmlns:w16se="http://schemas.microsoft.com/office/word/2015/wordml/symex" mc:Ignorable="w14 w15 w16se w16cid w16 w16cex w16sdtdh w16du">
   <w:docDefaults>
     <w:rPrDefault>
       <w:rPr>
@@ -11261,7 +11164,7 @@
 </file>
 
 <file path=word/glossary/webSettings.xml><?xml version="1.0" encoding="utf-8"?>
-<w:webSettings xmlns:mc="http://schemas.openxmlformats.org/markup-compatibility/2006" xmlns:r="http://schemas.openxmlformats.org/officeDocument/2006/relationships" xmlns:w="http://schemas.openxmlformats.org/wordprocessingml/2006/main" xmlns:w14="http://schemas.microsoft.com/office/word/2010/wordml" xmlns:w15="http://schemas.microsoft.com/office/word/2012/wordml" xmlns:w16cex="http://schemas.microsoft.com/office/word/2018/wordml/cex" xmlns:w16cid="http://schemas.microsoft.com/office/word/2016/wordml/cid" xmlns:w16="http://schemas.microsoft.com/office/word/2018/wordml" xmlns:w16sdtdh="http://schemas.microsoft.com/office/word/2020/wordml/sdtdatahash" xmlns:w16se="http://schemas.microsoft.com/office/word/2015/wordml/symex" mc:Ignorable="w14 w15 w16se w16cid w16 w16cex w16sdtdh">
+<w:webSettings xmlns:mc="http://schemas.openxmlformats.org/markup-compatibility/2006" xmlns:r="http://schemas.openxmlformats.org/officeDocument/2006/relationships" xmlns:w="http://schemas.openxmlformats.org/wordprocessingml/2006/main" xmlns:w14="http://schemas.microsoft.com/office/word/2010/wordml" xmlns:w15="http://schemas.microsoft.com/office/word/2012/wordml" xmlns:w16cex="http://schemas.microsoft.com/office/word/2018/wordml/cex" xmlns:w16cid="http://schemas.microsoft.com/office/word/2016/wordml/cid" xmlns:w16="http://schemas.microsoft.com/office/word/2018/wordml" xmlns:w16du="http://schemas.microsoft.com/office/word/2023/wordml/word16du" xmlns:w16sdtdh="http://schemas.microsoft.com/office/word/2020/wordml/sdtdatahash" xmlns:w16se="http://schemas.microsoft.com/office/word/2015/wordml/symex" mc:Ignorable="w14 w15 w16se w16cid w16 w16cex w16sdtdh w16du">
   <w:optimizeForBrowser/>
   <w:allowPNG/>
 </w:webSettings>

</xml_diff>

<commit_message>
add space for introduction
</commit_message>
<xml_diff>
--- a/TesisV2.docx
+++ b/TesisV2.docx
@@ -1,6 +1,6 @@
 
 <file path=word/document.xml><?xml version="1.0" encoding="utf-8"?>
-<w:document xmlns:wpc="http://schemas.microsoft.com/office/word/2010/wordprocessingCanvas" xmlns:cx="http://schemas.microsoft.com/office/drawing/2014/chartex" xmlns:cx1="http://schemas.microsoft.com/office/drawing/2015/9/8/chartex" xmlns:cx2="http://schemas.microsoft.com/office/drawing/2015/10/21/chartex" xmlns:cx3="http://schemas.microsoft.com/office/drawing/2016/5/9/chartex" xmlns:cx4="http://schemas.microsoft.com/office/drawing/2016/5/10/chartex" xmlns:cx5="http://schemas.microsoft.com/office/drawing/2016/5/11/chartex" xmlns:cx6="http://schemas.microsoft.com/office/drawing/2016/5/12/chartex" xmlns:cx7="http://schemas.microsoft.com/office/drawing/2016/5/13/chartex" xmlns:cx8="http://schemas.microsoft.com/office/drawing/2016/5/14/chartex" xmlns:mc="http://schemas.openxmlformats.org/markup-compatibility/2006" xmlns:aink="http://schemas.microsoft.com/office/drawing/2016/ink" xmlns:am3d="http://schemas.microsoft.com/office/drawing/2017/model3d" xmlns:o="urn:schemas-microsoft-com:office:office" xmlns:oel="http://schemas.microsoft.com/office/2019/extlst" xmlns:r="http://schemas.openxmlformats.org/officeDocument/2006/relationships" xmlns:m="http://schemas.openxmlformats.org/officeDocument/2006/math" xmlns:v="urn:schemas-microsoft-com:vml" xmlns:wp14="http://schemas.microsoft.com/office/word/2010/wordprocessingDrawing" xmlns:wp="http://schemas.openxmlformats.org/drawingml/2006/wordprocessingDrawing" xmlns:w10="urn:schemas-microsoft-com:office:word" xmlns:w="http://schemas.openxmlformats.org/wordprocessingml/2006/main" xmlns:w14="http://schemas.microsoft.com/office/word/2010/wordml" xmlns:w15="http://schemas.microsoft.com/office/word/2012/wordml" xmlns:w16cex="http://schemas.microsoft.com/office/word/2018/wordml/cex" xmlns:w16cid="http://schemas.microsoft.com/office/word/2016/wordml/cid" xmlns:w16="http://schemas.microsoft.com/office/word/2018/wordml" xmlns:w16du="http://schemas.microsoft.com/office/word/2023/wordml/word16du" xmlns:w16sdtdh="http://schemas.microsoft.com/office/word/2020/wordml/sdtdatahash" xmlns:w16se="http://schemas.microsoft.com/office/word/2015/wordml/symex" xmlns:wpg="http://schemas.microsoft.com/office/word/2010/wordprocessingGroup" xmlns:wpi="http://schemas.microsoft.com/office/word/2010/wordprocessingInk" xmlns:wne="http://schemas.microsoft.com/office/word/2006/wordml" xmlns:wps="http://schemas.microsoft.com/office/word/2010/wordprocessingShape" mc:Ignorable="w14 w15 w16se w16cid w16 w16cex w16sdtdh w16du wp14">
+<w:document xmlns:wpc="http://schemas.microsoft.com/office/word/2010/wordprocessingCanvas" xmlns:cx="http://schemas.microsoft.com/office/drawing/2014/chartex" xmlns:cx1="http://schemas.microsoft.com/office/drawing/2015/9/8/chartex" xmlns:cx2="http://schemas.microsoft.com/office/drawing/2015/10/21/chartex" xmlns:cx3="http://schemas.microsoft.com/office/drawing/2016/5/9/chartex" xmlns:cx4="http://schemas.microsoft.com/office/drawing/2016/5/10/chartex" xmlns:cx5="http://schemas.microsoft.com/office/drawing/2016/5/11/chartex" xmlns:cx6="http://schemas.microsoft.com/office/drawing/2016/5/12/chartex" xmlns:cx7="http://schemas.microsoft.com/office/drawing/2016/5/13/chartex" xmlns:cx8="http://schemas.microsoft.com/office/drawing/2016/5/14/chartex" xmlns:mc="http://schemas.openxmlformats.org/markup-compatibility/2006" xmlns:aink="http://schemas.microsoft.com/office/drawing/2016/ink" xmlns:am3d="http://schemas.microsoft.com/office/drawing/2017/model3d" xmlns:o="urn:schemas-microsoft-com:office:office" xmlns:r="http://schemas.openxmlformats.org/officeDocument/2006/relationships" xmlns:m="http://schemas.openxmlformats.org/officeDocument/2006/math" xmlns:v="urn:schemas-microsoft-com:vml" xmlns:wp14="http://schemas.microsoft.com/office/word/2010/wordprocessingDrawing" xmlns:wp="http://schemas.openxmlformats.org/drawingml/2006/wordprocessingDrawing" xmlns:w10="urn:schemas-microsoft-com:office:word" xmlns:w="http://schemas.openxmlformats.org/wordprocessingml/2006/main" xmlns:w14="http://schemas.microsoft.com/office/word/2010/wordml" xmlns:w15="http://schemas.microsoft.com/office/word/2012/wordml" xmlns:w16cex="http://schemas.microsoft.com/office/word/2018/wordml/cex" xmlns:w16cid="http://schemas.microsoft.com/office/word/2016/wordml/cid" xmlns:w16="http://schemas.microsoft.com/office/word/2018/wordml" xmlns:w16sdtdh="http://schemas.microsoft.com/office/word/2020/wordml/sdtdatahash" xmlns:w16se="http://schemas.microsoft.com/office/word/2015/wordml/symex" xmlns:wpg="http://schemas.microsoft.com/office/word/2010/wordprocessingGroup" xmlns:wpi="http://schemas.microsoft.com/office/word/2010/wordprocessingInk" xmlns:wne="http://schemas.microsoft.com/office/word/2006/wordml" xmlns:wps="http://schemas.microsoft.com/office/word/2010/wordprocessingShape" mc:Ignorable="w14 w15 w16se w16cid w16 w16cex w16sdtdh wp14">
   <w:body>
     <w:p>
       <w:pPr>
@@ -2452,6 +2452,296 @@
     </w:p>
     <w:p>
       <w:pPr>
+        <w:rPr>
+          <w:rFonts w:ascii="Roboto" w:eastAsia="Roboto" w:hAnsi="Roboto" w:cs="Roboto"/>
+          <w:b/>
+          <w:sz w:val="32"/>
+          <w:szCs w:val="32"/>
+        </w:rPr>
+      </w:pPr>
+    </w:p>
+    <w:p>
+      <w:pPr>
+        <w:rPr>
+          <w:rFonts w:ascii="Roboto" w:eastAsia="Roboto" w:hAnsi="Roboto" w:cs="Roboto"/>
+          <w:b/>
+          <w:sz w:val="32"/>
+          <w:szCs w:val="32"/>
+        </w:rPr>
+      </w:pPr>
+    </w:p>
+    <w:p>
+      <w:pPr>
+        <w:rPr>
+          <w:rFonts w:ascii="Roboto" w:eastAsia="Roboto" w:hAnsi="Roboto" w:cs="Roboto"/>
+          <w:b/>
+          <w:sz w:val="32"/>
+          <w:szCs w:val="32"/>
+        </w:rPr>
+      </w:pPr>
+    </w:p>
+    <w:p>
+      <w:pPr>
+        <w:rPr>
+          <w:rFonts w:ascii="Roboto" w:eastAsia="Roboto" w:hAnsi="Roboto" w:cs="Roboto"/>
+          <w:b/>
+          <w:sz w:val="32"/>
+          <w:szCs w:val="32"/>
+        </w:rPr>
+      </w:pPr>
+    </w:p>
+    <w:p>
+      <w:pPr>
+        <w:rPr>
+          <w:rFonts w:ascii="Roboto" w:eastAsia="Roboto" w:hAnsi="Roboto" w:cs="Roboto"/>
+          <w:b/>
+          <w:sz w:val="32"/>
+          <w:szCs w:val="32"/>
+        </w:rPr>
+      </w:pPr>
+    </w:p>
+    <w:p>
+      <w:pPr>
+        <w:rPr>
+          <w:rFonts w:ascii="Roboto" w:eastAsia="Roboto" w:hAnsi="Roboto" w:cs="Roboto"/>
+          <w:b/>
+          <w:sz w:val="32"/>
+          <w:szCs w:val="32"/>
+        </w:rPr>
+      </w:pPr>
+    </w:p>
+    <w:p>
+      <w:pPr>
+        <w:rPr>
+          <w:rFonts w:ascii="Roboto" w:eastAsia="Roboto" w:hAnsi="Roboto" w:cs="Roboto"/>
+          <w:b/>
+          <w:sz w:val="32"/>
+          <w:szCs w:val="32"/>
+        </w:rPr>
+      </w:pPr>
+    </w:p>
+    <w:p>
+      <w:pPr>
+        <w:rPr>
+          <w:rFonts w:ascii="Roboto" w:eastAsia="Roboto" w:hAnsi="Roboto" w:cs="Roboto"/>
+          <w:b/>
+          <w:sz w:val="32"/>
+          <w:szCs w:val="32"/>
+        </w:rPr>
+      </w:pPr>
+    </w:p>
+    <w:p>
+      <w:pPr>
+        <w:rPr>
+          <w:rFonts w:ascii="Roboto" w:eastAsia="Roboto" w:hAnsi="Roboto" w:cs="Roboto"/>
+          <w:b/>
+          <w:sz w:val="32"/>
+          <w:szCs w:val="32"/>
+        </w:rPr>
+      </w:pPr>
+    </w:p>
+    <w:p>
+      <w:pPr>
+        <w:rPr>
+          <w:rFonts w:ascii="Roboto" w:eastAsia="Roboto" w:hAnsi="Roboto" w:cs="Roboto"/>
+          <w:b/>
+          <w:sz w:val="32"/>
+          <w:szCs w:val="32"/>
+        </w:rPr>
+      </w:pPr>
+    </w:p>
+    <w:p>
+      <w:pPr>
+        <w:rPr>
+          <w:rFonts w:ascii="Roboto" w:eastAsia="Roboto" w:hAnsi="Roboto" w:cs="Roboto"/>
+          <w:b/>
+          <w:sz w:val="32"/>
+          <w:szCs w:val="32"/>
+        </w:rPr>
+      </w:pPr>
+    </w:p>
+    <w:p>
+      <w:pPr>
+        <w:rPr>
+          <w:rFonts w:ascii="Roboto" w:eastAsia="Roboto" w:hAnsi="Roboto" w:cs="Roboto"/>
+          <w:b/>
+          <w:sz w:val="32"/>
+          <w:szCs w:val="32"/>
+        </w:rPr>
+      </w:pPr>
+    </w:p>
+    <w:p>
+      <w:pPr>
+        <w:rPr>
+          <w:rFonts w:ascii="Roboto" w:eastAsia="Roboto" w:hAnsi="Roboto" w:cs="Roboto"/>
+          <w:b/>
+          <w:sz w:val="32"/>
+          <w:szCs w:val="32"/>
+        </w:rPr>
+      </w:pPr>
+    </w:p>
+    <w:p>
+      <w:pPr>
+        <w:rPr>
+          <w:rFonts w:ascii="Roboto" w:eastAsia="Roboto" w:hAnsi="Roboto" w:cs="Roboto"/>
+          <w:b/>
+          <w:sz w:val="32"/>
+          <w:szCs w:val="32"/>
+        </w:rPr>
+      </w:pPr>
+    </w:p>
+    <w:p>
+      <w:pPr>
+        <w:rPr>
+          <w:rFonts w:ascii="Roboto" w:eastAsia="Roboto" w:hAnsi="Roboto" w:cs="Roboto"/>
+          <w:b/>
+          <w:sz w:val="32"/>
+          <w:szCs w:val="32"/>
+        </w:rPr>
+      </w:pPr>
+    </w:p>
+    <w:p>
+      <w:pPr>
+        <w:rPr>
+          <w:rFonts w:ascii="Roboto" w:eastAsia="Roboto" w:hAnsi="Roboto" w:cs="Roboto"/>
+          <w:b/>
+          <w:sz w:val="32"/>
+          <w:szCs w:val="32"/>
+        </w:rPr>
+      </w:pPr>
+    </w:p>
+    <w:p>
+      <w:pPr>
+        <w:rPr>
+          <w:rFonts w:ascii="Roboto" w:eastAsia="Roboto" w:hAnsi="Roboto" w:cs="Roboto"/>
+          <w:b/>
+          <w:sz w:val="32"/>
+          <w:szCs w:val="32"/>
+        </w:rPr>
+      </w:pPr>
+    </w:p>
+    <w:p>
+      <w:pPr>
+        <w:rPr>
+          <w:rFonts w:ascii="Roboto" w:eastAsia="Roboto" w:hAnsi="Roboto" w:cs="Roboto"/>
+          <w:b/>
+          <w:sz w:val="32"/>
+          <w:szCs w:val="32"/>
+        </w:rPr>
+      </w:pPr>
+    </w:p>
+    <w:p>
+      <w:pPr>
+        <w:rPr>
+          <w:rFonts w:ascii="Roboto" w:eastAsia="Roboto" w:hAnsi="Roboto" w:cs="Roboto"/>
+          <w:b/>
+          <w:sz w:val="32"/>
+          <w:szCs w:val="32"/>
+        </w:rPr>
+      </w:pPr>
+    </w:p>
+    <w:p>
+      <w:pPr>
+        <w:rPr>
+          <w:rFonts w:ascii="Roboto" w:eastAsia="Roboto" w:hAnsi="Roboto" w:cs="Roboto"/>
+          <w:b/>
+          <w:sz w:val="32"/>
+          <w:szCs w:val="32"/>
+        </w:rPr>
+      </w:pPr>
+    </w:p>
+    <w:p>
+      <w:pPr>
+        <w:rPr>
+          <w:rFonts w:ascii="Roboto" w:eastAsia="Roboto" w:hAnsi="Roboto" w:cs="Roboto"/>
+          <w:b/>
+          <w:sz w:val="32"/>
+          <w:szCs w:val="32"/>
+        </w:rPr>
+      </w:pPr>
+    </w:p>
+    <w:p>
+      <w:pPr>
+        <w:rPr>
+          <w:rFonts w:ascii="Roboto" w:eastAsia="Roboto" w:hAnsi="Roboto" w:cs="Roboto"/>
+          <w:b/>
+          <w:sz w:val="32"/>
+          <w:szCs w:val="32"/>
+        </w:rPr>
+      </w:pPr>
+    </w:p>
+    <w:p>
+      <w:pPr>
+        <w:rPr>
+          <w:rFonts w:ascii="Roboto" w:eastAsia="Roboto" w:hAnsi="Roboto" w:cs="Roboto"/>
+          <w:b/>
+          <w:sz w:val="32"/>
+          <w:szCs w:val="32"/>
+        </w:rPr>
+      </w:pPr>
+    </w:p>
+    <w:p>
+      <w:pPr>
+        <w:rPr>
+          <w:rFonts w:ascii="Roboto" w:eastAsia="Roboto" w:hAnsi="Roboto" w:cs="Roboto"/>
+          <w:b/>
+          <w:sz w:val="32"/>
+          <w:szCs w:val="32"/>
+        </w:rPr>
+      </w:pPr>
+    </w:p>
+    <w:p>
+      <w:pPr>
+        <w:rPr>
+          <w:rFonts w:ascii="Roboto" w:eastAsia="Roboto" w:hAnsi="Roboto" w:cs="Roboto"/>
+          <w:b/>
+          <w:sz w:val="32"/>
+          <w:szCs w:val="32"/>
+        </w:rPr>
+      </w:pPr>
+    </w:p>
+    <w:p>
+      <w:pPr>
+        <w:rPr>
+          <w:rFonts w:ascii="Roboto" w:eastAsia="Roboto" w:hAnsi="Roboto" w:cs="Roboto"/>
+          <w:b/>
+          <w:sz w:val="32"/>
+          <w:szCs w:val="32"/>
+        </w:rPr>
+      </w:pPr>
+    </w:p>
+    <w:p>
+      <w:pPr>
+        <w:rPr>
+          <w:rFonts w:ascii="Roboto" w:eastAsia="Roboto" w:hAnsi="Roboto" w:cs="Roboto"/>
+          <w:b/>
+          <w:sz w:val="32"/>
+          <w:szCs w:val="32"/>
+        </w:rPr>
+      </w:pPr>
+    </w:p>
+    <w:p>
+      <w:pPr>
+        <w:rPr>
+          <w:rFonts w:ascii="Roboto" w:eastAsia="Roboto" w:hAnsi="Roboto" w:cs="Roboto"/>
+          <w:b/>
+          <w:sz w:val="32"/>
+          <w:szCs w:val="32"/>
+        </w:rPr>
+      </w:pPr>
+    </w:p>
+    <w:p>
+      <w:pPr>
+        <w:rPr>
+          <w:rFonts w:ascii="Roboto" w:eastAsia="Roboto" w:hAnsi="Roboto" w:cs="Roboto"/>
+          <w:b/>
+          <w:sz w:val="32"/>
+          <w:szCs w:val="32"/>
+        </w:rPr>
+      </w:pPr>
+    </w:p>
+    <w:p>
+      <w:pPr>
         <w:pStyle w:val="Ttulo2"/>
         <w:numPr>
           <w:ilvl w:val="1"/>
@@ -2505,6 +2795,7 @@
             <w:docPart w:val="DefaultPlaceholder_-1854013440"/>
           </w:placeholder>
         </w:sdtPr>
+        <w:sdtEndPr/>
         <w:sdtContent>
           <w:r>
             <w:rPr>
@@ -2570,6 +2861,7 @@
             <w:docPart w:val="DefaultPlaceholder_-1854013440"/>
           </w:placeholder>
         </w:sdtPr>
+        <w:sdtEndPr/>
         <w:sdtContent>
           <w:r>
             <w:rPr>
@@ -2635,6 +2927,7 @@
             <w:docPart w:val="DefaultPlaceholder_-1854013440"/>
           </w:placeholder>
         </w:sdtPr>
+        <w:sdtEndPr/>
         <w:sdtContent>
           <w:r>
             <w:rPr>
@@ -4002,6 +4295,7 @@
             <w:docPart w:val="DefaultPlaceholder_-1854013440"/>
           </w:placeholder>
         </w:sdtPr>
+        <w:sdtEndPr/>
         <w:sdtContent>
           <w:r>
             <w:rPr>
@@ -4083,6 +4377,7 @@
             <w:docPart w:val="DefaultPlaceholder_-1854013440"/>
           </w:placeholder>
         </w:sdtPr>
+        <w:sdtEndPr/>
         <w:sdtContent>
           <w:r>
             <w:rPr>
@@ -4174,6 +4469,7 @@
             <w:docPart w:val="DefaultPlaceholder_-1854013440"/>
           </w:placeholder>
         </w:sdtPr>
+        <w:sdtEndPr/>
         <w:sdtContent>
           <w:r>
             <w:rPr>
@@ -4334,6 +4630,7 @@
             <w:docPart w:val="DefaultPlaceholder_-1854013440"/>
           </w:placeholder>
         </w:sdtPr>
+        <w:sdtEndPr/>
         <w:sdtContent>
           <w:r>
             <w:rPr>
@@ -4503,6 +4800,7 @@
             <w:docPart w:val="DefaultPlaceholder_-1854013440"/>
           </w:placeholder>
         </w:sdtPr>
+        <w:sdtEndPr/>
         <w:sdtContent>
           <w:r>
             <w:rPr>
@@ -4651,6 +4949,7 @@
             <w:docPart w:val="DefaultPlaceholder_-1854013440"/>
           </w:placeholder>
         </w:sdtPr>
+        <w:sdtEndPr/>
         <w:sdtContent>
           <w:r>
             <w:rPr>
@@ -4809,6 +5108,7 @@
             <w:docPart w:val="DefaultPlaceholder_-1854013440"/>
           </w:placeholder>
         </w:sdtPr>
+        <w:sdtEndPr/>
         <w:sdtContent>
           <w:r>
             <w:rPr>
@@ -5033,6 +5333,7 @@
             <w:docPart w:val="DefaultPlaceholder_-1854013440"/>
           </w:placeholder>
         </w:sdtPr>
+        <w:sdtEndPr/>
         <w:sdtContent>
           <w:r>
             <w:rPr>
@@ -5265,6 +5566,7 @@
             <w:docPart w:val="DefaultPlaceholder_-1854013440"/>
           </w:placeholder>
         </w:sdtPr>
+        <w:sdtEndPr/>
         <w:sdtContent>
           <w:r>
             <w:rPr>
@@ -5389,6 +5691,7 @@
             <w:docPart w:val="DefaultPlaceholder_-1854013440"/>
           </w:placeholder>
         </w:sdtPr>
+        <w:sdtEndPr/>
         <w:sdtContent>
           <w:r>
             <w:rPr>
@@ -5495,6 +5798,7 @@
             <w:docPart w:val="DefaultPlaceholder_-1854013440"/>
           </w:placeholder>
         </w:sdtPr>
+        <w:sdtEndPr/>
         <w:sdtContent>
           <w:r>
             <w:rPr>
@@ -5787,6 +6091,7 @@
             <w:docPart w:val="DefaultPlaceholder_-1854013440"/>
           </w:placeholder>
         </w:sdtPr>
+        <w:sdtEndPr/>
         <w:sdtContent>
           <w:r>
             <w:rPr>
@@ -5872,6 +6177,7 @@
             <w:docPart w:val="DefaultPlaceholder_-1854013440"/>
           </w:placeholder>
         </w:sdtPr>
+        <w:sdtEndPr/>
         <w:sdtContent>
           <w:r>
             <w:rPr>
@@ -5941,6 +6247,7 @@
             <w:docPart w:val="DefaultPlaceholder_-1854013440"/>
           </w:placeholder>
         </w:sdtPr>
+        <w:sdtEndPr/>
         <w:sdtContent>
           <w:r>
             <w:rPr>
@@ -6046,6 +6353,7 @@
             <w:docPart w:val="DefaultPlaceholder_-1854013440"/>
           </w:placeholder>
         </w:sdtPr>
+        <w:sdtEndPr/>
         <w:sdtContent>
           <w:r>
             <w:rPr>
@@ -6212,6 +6520,7 @@
             <w:docPart w:val="DefaultPlaceholder_-1854013440"/>
           </w:placeholder>
         </w:sdtPr>
+        <w:sdtEndPr/>
         <w:sdtContent>
           <w:r>
             <w:rPr>
@@ -6387,6 +6696,7 @@
             <w:docPart w:val="DefaultPlaceholder_-1854013440"/>
           </w:placeholder>
         </w:sdtPr>
+        <w:sdtEndPr/>
         <w:sdtContent>
           <w:r>
             <w:rPr>
@@ -6405,7 +6715,7 @@
           <w:sz w:val="24"/>
           <w:szCs w:val="24"/>
         </w:rPr>
-        <w:t>, las pruebas E2E (end-</w:t>
+        <w:t>, las pruebas E2E (</w:t>
       </w:r>
       <w:proofErr w:type="spellStart"/>
       <w:r>
@@ -6414,7 +6724,7 @@
           <w:sz w:val="24"/>
           <w:szCs w:val="24"/>
         </w:rPr>
-        <w:t>to</w:t>
+        <w:t>end-to-end</w:t>
       </w:r>
       <w:proofErr w:type="spellEnd"/>
       <w:r>
@@ -6423,7 +6733,7 @@
           <w:sz w:val="24"/>
           <w:szCs w:val="24"/>
         </w:rPr>
-        <w:t>-end) evalúan la aplicación en su totalidad, simulando la interacción de un usuario final con la vista de la aplicación en un entorno real. Estas pruebas imitan el comportamiento de un usuario real desde el inicio hasta el final del flujo de la aplicación, garantizando su funcionalidad y comportamiento esperado.</w:t>
+        <w:t>) evalúan la aplicación en su totalidad, simulando la interacción de un usuario final con la vista de la aplicación en un entorno real. Estas pruebas imitan el comportamiento de un usuario real desde el inicio hasta el final del flujo de la aplicación, garantizando su funcionalidad y comportamiento esperado.</w:t>
       </w:r>
     </w:p>
     <w:p>
@@ -6454,6 +6764,7 @@
           <w:docPart w:val="DefaultPlaceholder_-1854013440"/>
         </w:placeholder>
       </w:sdtPr>
+      <w:sdtEndPr/>
       <w:sdtContent>
         <w:p>
           <w:pPr>
@@ -7976,7 +8287,7 @@
 </file>
 
 <file path=word/numbering.xml><?xml version="1.0" encoding="utf-8"?>
-<w:numbering xmlns:wpc="http://schemas.microsoft.com/office/word/2010/wordprocessingCanvas" xmlns:cx="http://schemas.microsoft.com/office/drawing/2014/chartex" xmlns:cx1="http://schemas.microsoft.com/office/drawing/2015/9/8/chartex" xmlns:cx2="http://schemas.microsoft.com/office/drawing/2015/10/21/chartex" xmlns:cx3="http://schemas.microsoft.com/office/drawing/2016/5/9/chartex" xmlns:cx4="http://schemas.microsoft.com/office/drawing/2016/5/10/chartex" xmlns:cx5="http://schemas.microsoft.com/office/drawing/2016/5/11/chartex" xmlns:cx6="http://schemas.microsoft.com/office/drawing/2016/5/12/chartex" xmlns:cx7="http://schemas.microsoft.com/office/drawing/2016/5/13/chartex" xmlns:cx8="http://schemas.microsoft.com/office/drawing/2016/5/14/chartex" xmlns:mc="http://schemas.openxmlformats.org/markup-compatibility/2006" xmlns:aink="http://schemas.microsoft.com/office/drawing/2016/ink" xmlns:am3d="http://schemas.microsoft.com/office/drawing/2017/model3d" xmlns:o="urn:schemas-microsoft-com:office:office" xmlns:oel="http://schemas.microsoft.com/office/2019/extlst" xmlns:r="http://schemas.openxmlformats.org/officeDocument/2006/relationships" xmlns:m="http://schemas.openxmlformats.org/officeDocument/2006/math" xmlns:v="urn:schemas-microsoft-com:vml" xmlns:wp14="http://schemas.microsoft.com/office/word/2010/wordprocessingDrawing" xmlns:wp="http://schemas.openxmlformats.org/drawingml/2006/wordprocessingDrawing" xmlns:w10="urn:schemas-microsoft-com:office:word" xmlns:w="http://schemas.openxmlformats.org/wordprocessingml/2006/main" xmlns:w14="http://schemas.microsoft.com/office/word/2010/wordml" xmlns:w15="http://schemas.microsoft.com/office/word/2012/wordml" xmlns:w16cex="http://schemas.microsoft.com/office/word/2018/wordml/cex" xmlns:w16cid="http://schemas.microsoft.com/office/word/2016/wordml/cid" xmlns:w16="http://schemas.microsoft.com/office/word/2018/wordml" xmlns:w16du="http://schemas.microsoft.com/office/word/2023/wordml/word16du" xmlns:w16sdtdh="http://schemas.microsoft.com/office/word/2020/wordml/sdtdatahash" xmlns:w16se="http://schemas.microsoft.com/office/word/2015/wordml/symex" xmlns:wpg="http://schemas.microsoft.com/office/word/2010/wordprocessingGroup" xmlns:wpi="http://schemas.microsoft.com/office/word/2010/wordprocessingInk" xmlns:wne="http://schemas.microsoft.com/office/word/2006/wordml" xmlns:wps="http://schemas.microsoft.com/office/word/2010/wordprocessingShape" mc:Ignorable="w14 w15 w16se w16cid w16 w16cex w16sdtdh w16du wp14">
+<w:numbering xmlns:wpc="http://schemas.microsoft.com/office/word/2010/wordprocessingCanvas" xmlns:cx="http://schemas.microsoft.com/office/drawing/2014/chartex" xmlns:cx1="http://schemas.microsoft.com/office/drawing/2015/9/8/chartex" xmlns:cx2="http://schemas.microsoft.com/office/drawing/2015/10/21/chartex" xmlns:cx3="http://schemas.microsoft.com/office/drawing/2016/5/9/chartex" xmlns:cx4="http://schemas.microsoft.com/office/drawing/2016/5/10/chartex" xmlns:cx5="http://schemas.microsoft.com/office/drawing/2016/5/11/chartex" xmlns:cx6="http://schemas.microsoft.com/office/drawing/2016/5/12/chartex" xmlns:cx7="http://schemas.microsoft.com/office/drawing/2016/5/13/chartex" xmlns:cx8="http://schemas.microsoft.com/office/drawing/2016/5/14/chartex" xmlns:mc="http://schemas.openxmlformats.org/markup-compatibility/2006" xmlns:aink="http://schemas.microsoft.com/office/drawing/2016/ink" xmlns:am3d="http://schemas.microsoft.com/office/drawing/2017/model3d" xmlns:o="urn:schemas-microsoft-com:office:office" xmlns:r="http://schemas.openxmlformats.org/officeDocument/2006/relationships" xmlns:m="http://schemas.openxmlformats.org/officeDocument/2006/math" xmlns:v="urn:schemas-microsoft-com:vml" xmlns:wp14="http://schemas.microsoft.com/office/word/2010/wordprocessingDrawing" xmlns:wp="http://schemas.openxmlformats.org/drawingml/2006/wordprocessingDrawing" xmlns:w10="urn:schemas-microsoft-com:office:word" xmlns:w="http://schemas.openxmlformats.org/wordprocessingml/2006/main" xmlns:w14="http://schemas.microsoft.com/office/word/2010/wordml" xmlns:w15="http://schemas.microsoft.com/office/word/2012/wordml" xmlns:w16cex="http://schemas.microsoft.com/office/word/2018/wordml/cex" xmlns:w16cid="http://schemas.microsoft.com/office/word/2016/wordml/cid" xmlns:w16="http://schemas.microsoft.com/office/word/2018/wordml" xmlns:w16sdtdh="http://schemas.microsoft.com/office/word/2020/wordml/sdtdatahash" xmlns:w16se="http://schemas.microsoft.com/office/word/2015/wordml/symex" xmlns:wpg="http://schemas.microsoft.com/office/word/2010/wordprocessingGroup" xmlns:wpi="http://schemas.microsoft.com/office/word/2010/wordprocessingInk" xmlns:wne="http://schemas.microsoft.com/office/word/2006/wordml" xmlns:wps="http://schemas.microsoft.com/office/word/2010/wordprocessingShape" mc:Ignorable="w14 w15 w16se w16cid w16 w16cex w16sdtdh wp14">
   <w:abstractNum w:abstractNumId="0" w15:restartNumberingAfterBreak="0">
     <w:nsid w:val="09A93FE5"/>
     <w:multiLevelType w:val="multilevel"/>
@@ -9705,65 +10016,65 @@
       </w:rPr>
     </w:lvl>
   </w:abstractNum>
-  <w:num w:numId="1" w16cid:durableId="413671768">
+  <w:num w:numId="1">
     <w:abstractNumId w:val="15"/>
   </w:num>
-  <w:num w:numId="2" w16cid:durableId="1633093596">
+  <w:num w:numId="2">
     <w:abstractNumId w:val="2"/>
   </w:num>
-  <w:num w:numId="3" w16cid:durableId="2021010206">
+  <w:num w:numId="3">
     <w:abstractNumId w:val="7"/>
   </w:num>
-  <w:num w:numId="4" w16cid:durableId="2072271570">
+  <w:num w:numId="4">
     <w:abstractNumId w:val="9"/>
   </w:num>
-  <w:num w:numId="5" w16cid:durableId="1018118341">
+  <w:num w:numId="5">
     <w:abstractNumId w:val="17"/>
   </w:num>
-  <w:num w:numId="6" w16cid:durableId="1073044945">
+  <w:num w:numId="6">
     <w:abstractNumId w:val="8"/>
   </w:num>
-  <w:num w:numId="7" w16cid:durableId="1713339211">
+  <w:num w:numId="7">
     <w:abstractNumId w:val="14"/>
   </w:num>
-  <w:num w:numId="8" w16cid:durableId="826484449">
+  <w:num w:numId="8">
     <w:abstractNumId w:val="6"/>
   </w:num>
-  <w:num w:numId="9" w16cid:durableId="521170516">
+  <w:num w:numId="9">
     <w:abstractNumId w:val="11"/>
   </w:num>
-  <w:num w:numId="10" w16cid:durableId="333530664">
+  <w:num w:numId="10">
     <w:abstractNumId w:val="1"/>
   </w:num>
-  <w:num w:numId="11" w16cid:durableId="739254054">
+  <w:num w:numId="11">
     <w:abstractNumId w:val="10"/>
   </w:num>
-  <w:num w:numId="12" w16cid:durableId="1350835059">
+  <w:num w:numId="12">
     <w:abstractNumId w:val="13"/>
   </w:num>
-  <w:num w:numId="13" w16cid:durableId="777063096">
+  <w:num w:numId="13">
     <w:abstractNumId w:val="4"/>
   </w:num>
-  <w:num w:numId="14" w16cid:durableId="1330719143">
+  <w:num w:numId="14">
     <w:abstractNumId w:val="0"/>
   </w:num>
-  <w:num w:numId="15" w16cid:durableId="2147163345">
+  <w:num w:numId="15">
     <w:abstractNumId w:val="16"/>
   </w:num>
-  <w:num w:numId="16" w16cid:durableId="1985547257">
+  <w:num w:numId="16">
     <w:abstractNumId w:val="12"/>
   </w:num>
-  <w:num w:numId="17" w16cid:durableId="90711417">
+  <w:num w:numId="17">
     <w:abstractNumId w:val="5"/>
   </w:num>
-  <w:num w:numId="18" w16cid:durableId="1508709803">
+  <w:num w:numId="18">
     <w:abstractNumId w:val="3"/>
   </w:num>
 </w:numbering>
 </file>
 
 <file path=word/styles.xml><?xml version="1.0" encoding="utf-8"?>
-<w:styles xmlns:mc="http://schemas.openxmlformats.org/markup-compatibility/2006" xmlns:r="http://schemas.openxmlformats.org/officeDocument/2006/relationships" xmlns:w="http://schemas.openxmlformats.org/wordprocessingml/2006/main" xmlns:w14="http://schemas.microsoft.com/office/word/2010/wordml" xmlns:w15="http://schemas.microsoft.com/office/word/2012/wordml" xmlns:w16cex="http://schemas.microsoft.com/office/word/2018/wordml/cex" xmlns:w16cid="http://schemas.microsoft.com/office/word/2016/wordml/cid" xmlns:w16="http://schemas.microsoft.com/office/word/2018/wordml" xmlns:w16du="http://schemas.microsoft.com/office/word/2023/wordml/word16du" xmlns:w16sdtdh="http://schemas.microsoft.com/office/word/2020/wordml/sdtdatahash" xmlns:w16se="http://schemas.microsoft.com/office/word/2015/wordml/symex" mc:Ignorable="w14 w15 w16se w16cid w16 w16cex w16sdtdh w16du">
+<w:styles xmlns:mc="http://schemas.openxmlformats.org/markup-compatibility/2006" xmlns:r="http://schemas.openxmlformats.org/officeDocument/2006/relationships" xmlns:w="http://schemas.openxmlformats.org/wordprocessingml/2006/main" xmlns:w14="http://schemas.microsoft.com/office/word/2010/wordml" xmlns:w15="http://schemas.microsoft.com/office/word/2012/wordml" xmlns:w16cex="http://schemas.microsoft.com/office/word/2018/wordml/cex" xmlns:w16cid="http://schemas.microsoft.com/office/word/2016/wordml/cid" xmlns:w16="http://schemas.microsoft.com/office/word/2018/wordml" xmlns:w16sdtdh="http://schemas.microsoft.com/office/word/2020/wordml/sdtdatahash" xmlns:w16se="http://schemas.microsoft.com/office/word/2015/wordml/symex" mc:Ignorable="w14 w15 w16se w16cid w16 w16cex w16sdtdh">
   <w:docDefaults>
     <w:rPrDefault>
       <w:rPr>
@@ -10540,7 +10851,7 @@
 </file>
 
 <file path=word/glossary/document.xml><?xml version="1.0" encoding="utf-8"?>
-<w:glossaryDocument xmlns:wpc="http://schemas.microsoft.com/office/word/2010/wordprocessingCanvas" xmlns:cx="http://schemas.microsoft.com/office/drawing/2014/chartex" xmlns:cx1="http://schemas.microsoft.com/office/drawing/2015/9/8/chartex" xmlns:cx2="http://schemas.microsoft.com/office/drawing/2015/10/21/chartex" xmlns:cx3="http://schemas.microsoft.com/office/drawing/2016/5/9/chartex" xmlns:cx4="http://schemas.microsoft.com/office/drawing/2016/5/10/chartex" xmlns:cx5="http://schemas.microsoft.com/office/drawing/2016/5/11/chartex" xmlns:cx6="http://schemas.microsoft.com/office/drawing/2016/5/12/chartex" xmlns:cx7="http://schemas.microsoft.com/office/drawing/2016/5/13/chartex" xmlns:cx8="http://schemas.microsoft.com/office/drawing/2016/5/14/chartex" xmlns:mc="http://schemas.openxmlformats.org/markup-compatibility/2006" xmlns:aink="http://schemas.microsoft.com/office/drawing/2016/ink" xmlns:am3d="http://schemas.microsoft.com/office/drawing/2017/model3d" xmlns:o="urn:schemas-microsoft-com:office:office" xmlns:oel="http://schemas.microsoft.com/office/2019/extlst" xmlns:r="http://schemas.openxmlformats.org/officeDocument/2006/relationships" xmlns:m="http://schemas.openxmlformats.org/officeDocument/2006/math" xmlns:v="urn:schemas-microsoft-com:vml" xmlns:wp14="http://schemas.microsoft.com/office/word/2010/wordprocessingDrawing" xmlns:wp="http://schemas.openxmlformats.org/drawingml/2006/wordprocessingDrawing" xmlns:w10="urn:schemas-microsoft-com:office:word" xmlns:w="http://schemas.openxmlformats.org/wordprocessingml/2006/main" xmlns:w14="http://schemas.microsoft.com/office/word/2010/wordml" xmlns:w15="http://schemas.microsoft.com/office/word/2012/wordml" xmlns:w16cex="http://schemas.microsoft.com/office/word/2018/wordml/cex" xmlns:w16cid="http://schemas.microsoft.com/office/word/2016/wordml/cid" xmlns:w16="http://schemas.microsoft.com/office/word/2018/wordml" xmlns:w16du="http://schemas.microsoft.com/office/word/2023/wordml/word16du" xmlns:w16sdtdh="http://schemas.microsoft.com/office/word/2020/wordml/sdtdatahash" xmlns:w16se="http://schemas.microsoft.com/office/word/2015/wordml/symex" xmlns:wpg="http://schemas.microsoft.com/office/word/2010/wordprocessingGroup" xmlns:wpi="http://schemas.microsoft.com/office/word/2010/wordprocessingInk" xmlns:wne="http://schemas.microsoft.com/office/word/2006/wordml" xmlns:wps="http://schemas.microsoft.com/office/word/2010/wordprocessingShape" mc:Ignorable="w14 w15 w16se w16cid w16 w16cex w16sdtdh w16du wp14">
+<w:glossaryDocument xmlns:wpc="http://schemas.microsoft.com/office/word/2010/wordprocessingCanvas" xmlns:cx="http://schemas.microsoft.com/office/drawing/2014/chartex" xmlns:cx1="http://schemas.microsoft.com/office/drawing/2015/9/8/chartex" xmlns:cx2="http://schemas.microsoft.com/office/drawing/2015/10/21/chartex" xmlns:cx3="http://schemas.microsoft.com/office/drawing/2016/5/9/chartex" xmlns:cx4="http://schemas.microsoft.com/office/drawing/2016/5/10/chartex" xmlns:cx5="http://schemas.microsoft.com/office/drawing/2016/5/11/chartex" xmlns:cx6="http://schemas.microsoft.com/office/drawing/2016/5/12/chartex" xmlns:cx7="http://schemas.microsoft.com/office/drawing/2016/5/13/chartex" xmlns:cx8="http://schemas.microsoft.com/office/drawing/2016/5/14/chartex" xmlns:mc="http://schemas.openxmlformats.org/markup-compatibility/2006" xmlns:aink="http://schemas.microsoft.com/office/drawing/2016/ink" xmlns:am3d="http://schemas.microsoft.com/office/drawing/2017/model3d" xmlns:o="urn:schemas-microsoft-com:office:office" xmlns:r="http://schemas.openxmlformats.org/officeDocument/2006/relationships" xmlns:m="http://schemas.openxmlformats.org/officeDocument/2006/math" xmlns:v="urn:schemas-microsoft-com:vml" xmlns:wp14="http://schemas.microsoft.com/office/word/2010/wordprocessingDrawing" xmlns:wp="http://schemas.openxmlformats.org/drawingml/2006/wordprocessingDrawing" xmlns:w10="urn:schemas-microsoft-com:office:word" xmlns:w="http://schemas.openxmlformats.org/wordprocessingml/2006/main" xmlns:w14="http://schemas.microsoft.com/office/word/2010/wordml" xmlns:w15="http://schemas.microsoft.com/office/word/2012/wordml" xmlns:w16cex="http://schemas.microsoft.com/office/word/2018/wordml/cex" xmlns:w16cid="http://schemas.microsoft.com/office/word/2016/wordml/cid" xmlns:w16="http://schemas.microsoft.com/office/word/2018/wordml" xmlns:w16sdtdh="http://schemas.microsoft.com/office/word/2020/wordml/sdtdatahash" xmlns:w16se="http://schemas.microsoft.com/office/word/2015/wordml/symex" xmlns:wpg="http://schemas.microsoft.com/office/word/2010/wordprocessingGroup" xmlns:wpi="http://schemas.microsoft.com/office/word/2010/wordprocessingInk" xmlns:wne="http://schemas.microsoft.com/office/word/2006/wordml" xmlns:wps="http://schemas.microsoft.com/office/word/2010/wordprocessingShape" mc:Ignorable="w14 w15 w16se w16cid w16 w16cex w16sdtdh wp14">
   <w:docParts>
     <w:docPart>
       <w:docPartPr>
@@ -10573,7 +10884,7 @@
 </file>
 
 <file path=word/glossary/fontTable.xml><?xml version="1.0" encoding="utf-8"?>
-<w:fonts xmlns:mc="http://schemas.openxmlformats.org/markup-compatibility/2006" xmlns:r="http://schemas.openxmlformats.org/officeDocument/2006/relationships" xmlns:w="http://schemas.openxmlformats.org/wordprocessingml/2006/main" xmlns:w14="http://schemas.microsoft.com/office/word/2010/wordml" xmlns:w15="http://schemas.microsoft.com/office/word/2012/wordml" xmlns:w16cex="http://schemas.microsoft.com/office/word/2018/wordml/cex" xmlns:w16cid="http://schemas.microsoft.com/office/word/2016/wordml/cid" xmlns:w16="http://schemas.microsoft.com/office/word/2018/wordml" xmlns:w16du="http://schemas.microsoft.com/office/word/2023/wordml/word16du" xmlns:w16sdtdh="http://schemas.microsoft.com/office/word/2020/wordml/sdtdatahash" xmlns:w16se="http://schemas.microsoft.com/office/word/2015/wordml/symex" mc:Ignorable="w14 w15 w16se w16cid w16 w16cex w16sdtdh w16du">
+<w:fonts xmlns:mc="http://schemas.openxmlformats.org/markup-compatibility/2006" xmlns:r="http://schemas.openxmlformats.org/officeDocument/2006/relationships" xmlns:w="http://schemas.openxmlformats.org/wordprocessingml/2006/main" xmlns:w14="http://schemas.microsoft.com/office/word/2010/wordml" xmlns:w15="http://schemas.microsoft.com/office/word/2012/wordml" xmlns:w16cex="http://schemas.microsoft.com/office/word/2018/wordml/cex" xmlns:w16cid="http://schemas.microsoft.com/office/word/2016/wordml/cid" xmlns:w16="http://schemas.microsoft.com/office/word/2018/wordml" xmlns:w16sdtdh="http://schemas.microsoft.com/office/word/2020/wordml/sdtdatahash" xmlns:w16se="http://schemas.microsoft.com/office/word/2015/wordml/symex" mc:Ignorable="w14 w15 w16se w16cid w16 w16cex w16sdtdh">
   <w:font w:name="Times New Roman">
     <w:panose1 w:val="02020603050405020304"/>
     <w:charset w:val="00"/>
@@ -10634,7 +10945,7 @@
     <w:charset w:val="00"/>
     <w:family w:val="auto"/>
     <w:pitch w:val="variable"/>
-    <w:sig w:usb0="E0000AFF" w:usb1="5000217F" w:usb2="00000021" w:usb3="00000000" w:csb0="0000019F" w:csb1="00000000"/>
+    <w:sig w:usb0="E00002FF" w:usb1="5000205B" w:usb2="00000020" w:usb3="00000000" w:csb0="0000019F" w:csb1="00000000"/>
   </w:font>
   <w:font w:name="Cambria">
     <w:panose1 w:val="02040503050406030204"/>
@@ -10642,12 +10953,6 @@
     <w:family w:val="roman"/>
     <w:pitch w:val="variable"/>
     <w:sig w:usb0="E00006FF" w:usb1="420024FF" w:usb2="02000000" w:usb3="00000000" w:csb0="0000019F" w:csb1="00000000"/>
-  </w:font>
-  <w:font w:name="Aptos">
-    <w:charset w:val="00"/>
-    <w:family w:val="swiss"/>
-    <w:pitch w:val="variable"/>
-    <w:sig w:usb0="20000287" w:usb1="00000003" w:usb2="00000000" w:usb3="00000000" w:csb0="0000019F" w:csb1="00000000"/>
   </w:font>
   <w:font w:name="DengXian">
     <w:altName w:val="等线"/>
@@ -10664,17 +10969,18 @@
     <w:pitch w:val="variable"/>
     <w:sig w:usb0="A00002BF" w:usb1="38CF7CFA" w:usb2="00000016" w:usb3="00000000" w:csb0="0004000F" w:csb1="00000000"/>
   </w:font>
-  <w:font w:name="Aptos Display">
+  <w:font w:name="Calibri Light">
+    <w:panose1 w:val="020F0302020204030204"/>
     <w:charset w:val="00"/>
     <w:family w:val="swiss"/>
     <w:pitch w:val="variable"/>
-    <w:sig w:usb0="20000287" w:usb1="00000003" w:usb2="00000000" w:usb3="00000000" w:csb0="0000019F" w:csb1="00000000"/>
+    <w:sig w:usb0="E4002EFF" w:usb1="C200247B" w:usb2="00000009" w:usb3="00000000" w:csb0="000001FF" w:csb1="00000000"/>
   </w:font>
 </w:fonts>
 </file>
 
 <file path=word/glossary/settings.xml><?xml version="1.0" encoding="utf-8"?>
-<w:settings xmlns:mc="http://schemas.openxmlformats.org/markup-compatibility/2006" xmlns:o="urn:schemas-microsoft-com:office:office" xmlns:r="http://schemas.openxmlformats.org/officeDocument/2006/relationships" xmlns:m="http://schemas.openxmlformats.org/officeDocument/2006/math" xmlns:v="urn:schemas-microsoft-com:vml" xmlns:w10="urn:schemas-microsoft-com:office:word" xmlns:w="http://schemas.openxmlformats.org/wordprocessingml/2006/main" xmlns:w14="http://schemas.microsoft.com/office/word/2010/wordml" xmlns:w15="http://schemas.microsoft.com/office/word/2012/wordml" xmlns:w16cex="http://schemas.microsoft.com/office/word/2018/wordml/cex" xmlns:w16cid="http://schemas.microsoft.com/office/word/2016/wordml/cid" xmlns:w16="http://schemas.microsoft.com/office/word/2018/wordml" xmlns:w16du="http://schemas.microsoft.com/office/word/2023/wordml/word16du" xmlns:w16sdtdh="http://schemas.microsoft.com/office/word/2020/wordml/sdtdatahash" xmlns:w16se="http://schemas.microsoft.com/office/word/2015/wordml/symex" xmlns:sl="http://schemas.openxmlformats.org/schemaLibrary/2006/main" mc:Ignorable="w14 w15 w16se w16cid w16 w16cex w16sdtdh w16du">
+<w:settings xmlns:mc="http://schemas.openxmlformats.org/markup-compatibility/2006" xmlns:o="urn:schemas-microsoft-com:office:office" xmlns:r="http://schemas.openxmlformats.org/officeDocument/2006/relationships" xmlns:m="http://schemas.openxmlformats.org/officeDocument/2006/math" xmlns:v="urn:schemas-microsoft-com:vml" xmlns:w10="urn:schemas-microsoft-com:office:word" xmlns:w="http://schemas.openxmlformats.org/wordprocessingml/2006/main" xmlns:w14="http://schemas.microsoft.com/office/word/2010/wordml" xmlns:w15="http://schemas.microsoft.com/office/word/2012/wordml" xmlns:w16cex="http://schemas.microsoft.com/office/word/2018/wordml/cex" xmlns:w16cid="http://schemas.microsoft.com/office/word/2016/wordml/cid" xmlns:w16="http://schemas.microsoft.com/office/word/2018/wordml" xmlns:w16sdtdh="http://schemas.microsoft.com/office/word/2020/wordml/sdtdatahash" xmlns:w16se="http://schemas.microsoft.com/office/word/2015/wordml/symex" xmlns:sl="http://schemas.openxmlformats.org/schemaLibrary/2006/main" mc:Ignorable="w14 w15 w16se w16cid w16 w16cex w16sdtdh">
   <w:view w:val="normal"/>
   <w:defaultTabStop w:val="708"/>
   <w:hyphenationZone w:val="425"/>
@@ -10695,6 +11001,7 @@
     <w:rsid w:val="000C4C1B"/>
     <w:rsid w:val="00182668"/>
     <w:rsid w:val="002C76BC"/>
+    <w:rsid w:val="004275E5"/>
     <w:rsid w:val="0059674D"/>
     <w:rsid w:val="00713BEF"/>
     <w:rsid w:val="00AB5C67"/>
@@ -10723,7 +11030,7 @@
 </file>
 
 <file path=word/glossary/styles.xml><?xml version="1.0" encoding="utf-8"?>
-<w:styles xmlns:mc="http://schemas.openxmlformats.org/markup-compatibility/2006" xmlns:r="http://schemas.openxmlformats.org/officeDocument/2006/relationships" xmlns:w="http://schemas.openxmlformats.org/wordprocessingml/2006/main" xmlns:w14="http://schemas.microsoft.com/office/word/2010/wordml" xmlns:w15="http://schemas.microsoft.com/office/word/2012/wordml" xmlns:w16cex="http://schemas.microsoft.com/office/word/2018/wordml/cex" xmlns:w16cid="http://schemas.microsoft.com/office/word/2016/wordml/cid" xmlns:w16="http://schemas.microsoft.com/office/word/2018/wordml" xmlns:w16du="http://schemas.microsoft.com/office/word/2023/wordml/word16du" xmlns:w16sdtdh="http://schemas.microsoft.com/office/word/2020/wordml/sdtdatahash" xmlns:w16se="http://schemas.microsoft.com/office/word/2015/wordml/symex" mc:Ignorable="w14 w15 w16se w16cid w16 w16cex w16sdtdh w16du">
+<w:styles xmlns:mc="http://schemas.openxmlformats.org/markup-compatibility/2006" xmlns:r="http://schemas.openxmlformats.org/officeDocument/2006/relationships" xmlns:w="http://schemas.openxmlformats.org/wordprocessingml/2006/main" xmlns:w14="http://schemas.microsoft.com/office/word/2010/wordml" xmlns:w15="http://schemas.microsoft.com/office/word/2012/wordml" xmlns:w16cex="http://schemas.microsoft.com/office/word/2018/wordml/cex" xmlns:w16cid="http://schemas.microsoft.com/office/word/2016/wordml/cid" xmlns:w16="http://schemas.microsoft.com/office/word/2018/wordml" xmlns:w16sdtdh="http://schemas.microsoft.com/office/word/2020/wordml/sdtdatahash" xmlns:w16se="http://schemas.microsoft.com/office/word/2015/wordml/symex" mc:Ignorable="w14 w15 w16se w16cid w16 w16cex w16sdtdh">
   <w:docDefaults>
     <w:rPrDefault>
       <w:rPr>
@@ -11164,7 +11471,7 @@
 </file>
 
 <file path=word/glossary/webSettings.xml><?xml version="1.0" encoding="utf-8"?>
-<w:webSettings xmlns:mc="http://schemas.openxmlformats.org/markup-compatibility/2006" xmlns:r="http://schemas.openxmlformats.org/officeDocument/2006/relationships" xmlns:w="http://schemas.openxmlformats.org/wordprocessingml/2006/main" xmlns:w14="http://schemas.microsoft.com/office/word/2010/wordml" xmlns:w15="http://schemas.microsoft.com/office/word/2012/wordml" xmlns:w16cex="http://schemas.microsoft.com/office/word/2018/wordml/cex" xmlns:w16cid="http://schemas.microsoft.com/office/word/2016/wordml/cid" xmlns:w16="http://schemas.microsoft.com/office/word/2018/wordml" xmlns:w16du="http://schemas.microsoft.com/office/word/2023/wordml/word16du" xmlns:w16sdtdh="http://schemas.microsoft.com/office/word/2020/wordml/sdtdatahash" xmlns:w16se="http://schemas.microsoft.com/office/word/2015/wordml/symex" mc:Ignorable="w14 w15 w16se w16cid w16 w16cex w16sdtdh w16du">
+<w:webSettings xmlns:mc="http://schemas.openxmlformats.org/markup-compatibility/2006" xmlns:r="http://schemas.openxmlformats.org/officeDocument/2006/relationships" xmlns:w="http://schemas.openxmlformats.org/wordprocessingml/2006/main" xmlns:w14="http://schemas.microsoft.com/office/word/2010/wordml" xmlns:w15="http://schemas.microsoft.com/office/word/2012/wordml" xmlns:w16cex="http://schemas.microsoft.com/office/word/2018/wordml/cex" xmlns:w16cid="http://schemas.microsoft.com/office/word/2016/wordml/cid" xmlns:w16="http://schemas.microsoft.com/office/word/2018/wordml" xmlns:w16sdtdh="http://schemas.microsoft.com/office/word/2020/wordml/sdtdatahash" xmlns:w16se="http://schemas.microsoft.com/office/word/2015/wordml/symex" mc:Ignorable="w14 w15 w16se w16cid w16 w16cex w16sdtdh">
   <w:optimizeForBrowser/>
   <w:allowPNG/>
 </w:webSettings>

</xml_diff>

<commit_message>
add introduction without citation and references
</commit_message>
<xml_diff>
--- a/TesisV2.docx
+++ b/TesisV2.docx
@@ -972,7 +972,7 @@
                 <w:noProof/>
                 <w:webHidden/>
               </w:rPr>
-              <w:t>4</w:t>
+              <w:t>6</w:t>
             </w:r>
             <w:r>
               <w:rPr>
@@ -1075,7 +1075,7 @@
                 <w:noProof/>
                 <w:webHidden/>
               </w:rPr>
-              <w:t>5</w:t>
+              <w:t>7</w:t>
             </w:r>
             <w:r>
               <w:rPr>
@@ -1188,7 +1188,7 @@
                 <w:noProof/>
                 <w:webHidden/>
               </w:rPr>
-              <w:t>6</w:t>
+              <w:t>8</w:t>
             </w:r>
             <w:r>
               <w:rPr>
@@ -1291,7 +1291,7 @@
                 <w:noProof/>
                 <w:webHidden/>
               </w:rPr>
-              <w:t>6</w:t>
+              <w:t>8</w:t>
             </w:r>
             <w:r>
               <w:rPr>
@@ -1395,7 +1395,7 @@
                 <w:noProof/>
                 <w:webHidden/>
               </w:rPr>
-              <w:t>6</w:t>
+              <w:t>8</w:t>
             </w:r>
             <w:r>
               <w:rPr>
@@ -1474,7 +1474,7 @@
                 <w:noProof/>
                 <w:webHidden/>
               </w:rPr>
-              <w:t>8</w:t>
+              <w:t>10</w:t>
             </w:r>
             <w:r>
               <w:rPr>
@@ -1577,7 +1577,7 @@
                 <w:noProof/>
                 <w:webHidden/>
               </w:rPr>
-              <w:t>9</w:t>
+              <w:t>11</w:t>
             </w:r>
             <w:r>
               <w:rPr>
@@ -2134,611 +2134,704 @@
     <w:p/>
     <w:p>
       <w:pPr>
-        <w:ind w:left="720" w:hanging="720"/>
-      </w:pPr>
-      <w:r>
-        <w:t>Texto de introducción.</w:t>
-      </w:r>
-    </w:p>
-    <w:p>
-      <w:pPr>
-        <w:rPr>
-          <w:rFonts w:ascii="Roboto" w:eastAsia="Roboto" w:hAnsi="Roboto" w:cs="Roboto"/>
-          <w:b/>
-          <w:sz w:val="32"/>
-          <w:szCs w:val="32"/>
-        </w:rPr>
-      </w:pPr>
-    </w:p>
-    <w:p>
-      <w:pPr>
-        <w:rPr>
-          <w:rFonts w:ascii="Roboto" w:eastAsia="Roboto" w:hAnsi="Roboto" w:cs="Roboto"/>
-          <w:b/>
-          <w:sz w:val="32"/>
-          <w:szCs w:val="32"/>
-        </w:rPr>
-      </w:pPr>
-    </w:p>
-    <w:p>
-      <w:pPr>
-        <w:rPr>
-          <w:rFonts w:ascii="Roboto" w:eastAsia="Roboto" w:hAnsi="Roboto" w:cs="Roboto"/>
-          <w:b/>
-          <w:sz w:val="32"/>
-          <w:szCs w:val="32"/>
-        </w:rPr>
-      </w:pPr>
-    </w:p>
-    <w:p>
-      <w:pPr>
-        <w:rPr>
-          <w:rFonts w:ascii="Roboto" w:eastAsia="Roboto" w:hAnsi="Roboto" w:cs="Roboto"/>
-          <w:b/>
-          <w:sz w:val="32"/>
-          <w:szCs w:val="32"/>
-        </w:rPr>
-      </w:pPr>
-    </w:p>
-    <w:p>
-      <w:pPr>
-        <w:rPr>
-          <w:rFonts w:ascii="Roboto" w:eastAsia="Roboto" w:hAnsi="Roboto" w:cs="Roboto"/>
-          <w:b/>
-          <w:sz w:val="32"/>
-          <w:szCs w:val="32"/>
-        </w:rPr>
-      </w:pPr>
-    </w:p>
-    <w:p>
-      <w:pPr>
-        <w:rPr>
-          <w:rFonts w:ascii="Roboto" w:eastAsia="Roboto" w:hAnsi="Roboto" w:cs="Roboto"/>
-          <w:b/>
-          <w:sz w:val="32"/>
-          <w:szCs w:val="32"/>
-        </w:rPr>
-      </w:pPr>
-    </w:p>
-    <w:p>
-      <w:pPr>
-        <w:rPr>
-          <w:rFonts w:ascii="Roboto" w:eastAsia="Roboto" w:hAnsi="Roboto" w:cs="Roboto"/>
-          <w:b/>
-          <w:sz w:val="32"/>
-          <w:szCs w:val="32"/>
-        </w:rPr>
-      </w:pPr>
-    </w:p>
-    <w:p>
-      <w:pPr>
-        <w:rPr>
-          <w:rFonts w:ascii="Roboto" w:eastAsia="Roboto" w:hAnsi="Roboto" w:cs="Roboto"/>
-          <w:b/>
-          <w:sz w:val="32"/>
-          <w:szCs w:val="32"/>
-        </w:rPr>
-      </w:pPr>
-    </w:p>
-    <w:p>
-      <w:pPr>
-        <w:rPr>
-          <w:rFonts w:ascii="Roboto" w:eastAsia="Roboto" w:hAnsi="Roboto" w:cs="Roboto"/>
-          <w:b/>
-          <w:sz w:val="32"/>
-          <w:szCs w:val="32"/>
-        </w:rPr>
-      </w:pPr>
-    </w:p>
-    <w:p>
-      <w:pPr>
-        <w:rPr>
-          <w:rFonts w:ascii="Roboto" w:eastAsia="Roboto" w:hAnsi="Roboto" w:cs="Roboto"/>
-          <w:b/>
-          <w:sz w:val="32"/>
-          <w:szCs w:val="32"/>
-        </w:rPr>
-      </w:pPr>
-    </w:p>
-    <w:p>
-      <w:pPr>
-        <w:rPr>
-          <w:rFonts w:ascii="Roboto" w:eastAsia="Roboto" w:hAnsi="Roboto" w:cs="Roboto"/>
-          <w:b/>
-          <w:sz w:val="32"/>
-          <w:szCs w:val="32"/>
-        </w:rPr>
-      </w:pPr>
-    </w:p>
-    <w:p>
-      <w:pPr>
-        <w:rPr>
-          <w:rFonts w:ascii="Roboto" w:eastAsia="Roboto" w:hAnsi="Roboto" w:cs="Roboto"/>
-          <w:b/>
-          <w:sz w:val="32"/>
-          <w:szCs w:val="32"/>
-        </w:rPr>
-      </w:pPr>
-    </w:p>
-    <w:p>
-      <w:pPr>
-        <w:rPr>
-          <w:rFonts w:ascii="Roboto" w:eastAsia="Roboto" w:hAnsi="Roboto" w:cs="Roboto"/>
-          <w:b/>
-          <w:sz w:val="32"/>
-          <w:szCs w:val="32"/>
-        </w:rPr>
-      </w:pPr>
-    </w:p>
-    <w:p>
-      <w:pPr>
-        <w:rPr>
-          <w:rFonts w:ascii="Roboto" w:eastAsia="Roboto" w:hAnsi="Roboto" w:cs="Roboto"/>
-          <w:b/>
-          <w:sz w:val="32"/>
-          <w:szCs w:val="32"/>
-        </w:rPr>
-      </w:pPr>
-    </w:p>
-    <w:p>
-      <w:pPr>
-        <w:rPr>
-          <w:rFonts w:ascii="Roboto" w:eastAsia="Roboto" w:hAnsi="Roboto" w:cs="Roboto"/>
-          <w:b/>
-          <w:sz w:val="32"/>
-          <w:szCs w:val="32"/>
-        </w:rPr>
-      </w:pPr>
-    </w:p>
-    <w:p>
-      <w:pPr>
-        <w:rPr>
-          <w:rFonts w:ascii="Roboto" w:eastAsia="Roboto" w:hAnsi="Roboto" w:cs="Roboto"/>
-          <w:b/>
-          <w:sz w:val="32"/>
-          <w:szCs w:val="32"/>
-        </w:rPr>
-      </w:pPr>
-    </w:p>
-    <w:p>
-      <w:pPr>
-        <w:rPr>
-          <w:rFonts w:ascii="Roboto" w:eastAsia="Roboto" w:hAnsi="Roboto" w:cs="Roboto"/>
-          <w:b/>
-          <w:sz w:val="32"/>
-          <w:szCs w:val="32"/>
-        </w:rPr>
-      </w:pPr>
-    </w:p>
-    <w:p>
-      <w:pPr>
-        <w:rPr>
-          <w:rFonts w:ascii="Roboto" w:eastAsia="Roboto" w:hAnsi="Roboto" w:cs="Roboto"/>
-          <w:b/>
-          <w:sz w:val="32"/>
-          <w:szCs w:val="32"/>
-        </w:rPr>
-      </w:pPr>
-    </w:p>
-    <w:p>
-      <w:pPr>
-        <w:rPr>
-          <w:rFonts w:ascii="Roboto" w:eastAsia="Roboto" w:hAnsi="Roboto" w:cs="Roboto"/>
-          <w:b/>
-          <w:sz w:val="32"/>
-          <w:szCs w:val="32"/>
-        </w:rPr>
-      </w:pPr>
-    </w:p>
-    <w:p>
-      <w:pPr>
-        <w:rPr>
-          <w:rFonts w:ascii="Roboto" w:eastAsia="Roboto" w:hAnsi="Roboto" w:cs="Roboto"/>
-          <w:b/>
-          <w:sz w:val="32"/>
-          <w:szCs w:val="32"/>
-        </w:rPr>
-      </w:pPr>
-    </w:p>
-    <w:p>
-      <w:pPr>
-        <w:rPr>
-          <w:rFonts w:ascii="Roboto" w:eastAsia="Roboto" w:hAnsi="Roboto" w:cs="Roboto"/>
-          <w:b/>
-          <w:sz w:val="32"/>
-          <w:szCs w:val="32"/>
-        </w:rPr>
-      </w:pPr>
-    </w:p>
-    <w:p>
-      <w:pPr>
-        <w:rPr>
-          <w:rFonts w:ascii="Roboto" w:eastAsia="Roboto" w:hAnsi="Roboto" w:cs="Roboto"/>
-          <w:b/>
-          <w:sz w:val="32"/>
-          <w:szCs w:val="32"/>
-        </w:rPr>
-      </w:pPr>
-    </w:p>
-    <w:p>
-      <w:pPr>
-        <w:rPr>
-          <w:rFonts w:ascii="Roboto" w:eastAsia="Roboto" w:hAnsi="Roboto" w:cs="Roboto"/>
-          <w:b/>
-          <w:sz w:val="32"/>
-          <w:szCs w:val="32"/>
-        </w:rPr>
-      </w:pPr>
-    </w:p>
-    <w:p>
-      <w:pPr>
-        <w:rPr>
-          <w:rFonts w:ascii="Roboto" w:eastAsia="Roboto" w:hAnsi="Roboto" w:cs="Roboto"/>
-          <w:b/>
-          <w:sz w:val="32"/>
-          <w:szCs w:val="32"/>
-        </w:rPr>
-      </w:pPr>
-    </w:p>
-    <w:p>
-      <w:pPr>
-        <w:rPr>
-          <w:rFonts w:ascii="Roboto" w:eastAsia="Roboto" w:hAnsi="Roboto" w:cs="Roboto"/>
-          <w:b/>
-          <w:sz w:val="32"/>
-          <w:szCs w:val="32"/>
-        </w:rPr>
-      </w:pPr>
-    </w:p>
-    <w:p>
-      <w:pPr>
-        <w:rPr>
-          <w:rFonts w:ascii="Roboto" w:eastAsia="Roboto" w:hAnsi="Roboto" w:cs="Roboto"/>
-          <w:b/>
-          <w:sz w:val="32"/>
-          <w:szCs w:val="32"/>
-        </w:rPr>
-      </w:pPr>
-    </w:p>
-    <w:p>
-      <w:pPr>
-        <w:rPr>
-          <w:rFonts w:ascii="Roboto" w:eastAsia="Roboto" w:hAnsi="Roboto" w:cs="Roboto"/>
-          <w:b/>
-          <w:sz w:val="32"/>
-          <w:szCs w:val="32"/>
-        </w:rPr>
-      </w:pPr>
-    </w:p>
-    <w:p>
-      <w:pPr>
-        <w:rPr>
-          <w:rFonts w:ascii="Roboto" w:eastAsia="Roboto" w:hAnsi="Roboto" w:cs="Roboto"/>
-          <w:b/>
-          <w:sz w:val="32"/>
-          <w:szCs w:val="32"/>
-        </w:rPr>
-      </w:pPr>
-    </w:p>
-    <w:p>
-      <w:pPr>
-        <w:rPr>
-          <w:rFonts w:ascii="Roboto" w:eastAsia="Roboto" w:hAnsi="Roboto" w:cs="Roboto"/>
-          <w:b/>
-          <w:sz w:val="32"/>
-          <w:szCs w:val="32"/>
-        </w:rPr>
-      </w:pPr>
-    </w:p>
-    <w:p>
-      <w:pPr>
-        <w:rPr>
-          <w:rFonts w:ascii="Roboto" w:eastAsia="Roboto" w:hAnsi="Roboto" w:cs="Roboto"/>
-          <w:b/>
-          <w:sz w:val="32"/>
-          <w:szCs w:val="32"/>
-        </w:rPr>
-      </w:pPr>
-    </w:p>
-    <w:p>
-      <w:pPr>
-        <w:rPr>
-          <w:rFonts w:ascii="Roboto" w:eastAsia="Roboto" w:hAnsi="Roboto" w:cs="Roboto"/>
-          <w:b/>
-          <w:sz w:val="32"/>
-          <w:szCs w:val="32"/>
-        </w:rPr>
-      </w:pPr>
-    </w:p>
-    <w:p>
-      <w:pPr>
-        <w:rPr>
-          <w:rFonts w:ascii="Roboto" w:eastAsia="Roboto" w:hAnsi="Roboto" w:cs="Roboto"/>
-          <w:b/>
-          <w:sz w:val="32"/>
-          <w:szCs w:val="32"/>
-        </w:rPr>
-      </w:pPr>
-    </w:p>
-    <w:p>
-      <w:pPr>
-        <w:rPr>
-          <w:rFonts w:ascii="Roboto" w:eastAsia="Roboto" w:hAnsi="Roboto" w:cs="Roboto"/>
-          <w:b/>
-          <w:sz w:val="32"/>
-          <w:szCs w:val="32"/>
-        </w:rPr>
-      </w:pPr>
-    </w:p>
-    <w:p>
-      <w:pPr>
-        <w:rPr>
-          <w:rFonts w:ascii="Roboto" w:eastAsia="Roboto" w:hAnsi="Roboto" w:cs="Roboto"/>
-          <w:b/>
-          <w:sz w:val="32"/>
-          <w:szCs w:val="32"/>
-        </w:rPr>
-      </w:pPr>
-    </w:p>
-    <w:p>
-      <w:pPr>
-        <w:rPr>
-          <w:rFonts w:ascii="Roboto" w:eastAsia="Roboto" w:hAnsi="Roboto" w:cs="Roboto"/>
-          <w:b/>
-          <w:sz w:val="32"/>
-          <w:szCs w:val="32"/>
-        </w:rPr>
-      </w:pPr>
-    </w:p>
-    <w:p>
-      <w:pPr>
-        <w:rPr>
-          <w:rFonts w:ascii="Roboto" w:eastAsia="Roboto" w:hAnsi="Roboto" w:cs="Roboto"/>
-          <w:b/>
-          <w:sz w:val="32"/>
-          <w:szCs w:val="32"/>
-        </w:rPr>
-      </w:pPr>
-    </w:p>
-    <w:p>
-      <w:pPr>
-        <w:rPr>
-          <w:rFonts w:ascii="Roboto" w:eastAsia="Roboto" w:hAnsi="Roboto" w:cs="Roboto"/>
-          <w:b/>
-          <w:sz w:val="32"/>
-          <w:szCs w:val="32"/>
-        </w:rPr>
-      </w:pPr>
-    </w:p>
-    <w:p>
-      <w:pPr>
-        <w:rPr>
-          <w:rFonts w:ascii="Roboto" w:eastAsia="Roboto" w:hAnsi="Roboto" w:cs="Roboto"/>
-          <w:b/>
-          <w:sz w:val="32"/>
-          <w:szCs w:val="32"/>
-        </w:rPr>
-      </w:pPr>
-    </w:p>
-    <w:p>
-      <w:pPr>
-        <w:rPr>
-          <w:rFonts w:ascii="Roboto" w:eastAsia="Roboto" w:hAnsi="Roboto" w:cs="Roboto"/>
-          <w:b/>
-          <w:sz w:val="32"/>
-          <w:szCs w:val="32"/>
-        </w:rPr>
-      </w:pPr>
-    </w:p>
-    <w:p>
-      <w:pPr>
-        <w:rPr>
-          <w:rFonts w:ascii="Roboto" w:eastAsia="Roboto" w:hAnsi="Roboto" w:cs="Roboto"/>
-          <w:b/>
-          <w:sz w:val="32"/>
-          <w:szCs w:val="32"/>
-        </w:rPr>
-      </w:pPr>
-    </w:p>
-    <w:p>
-      <w:pPr>
-        <w:rPr>
-          <w:rFonts w:ascii="Roboto" w:eastAsia="Roboto" w:hAnsi="Roboto" w:cs="Roboto"/>
-          <w:b/>
-          <w:sz w:val="32"/>
-          <w:szCs w:val="32"/>
-        </w:rPr>
-      </w:pPr>
-    </w:p>
-    <w:p>
-      <w:pPr>
-        <w:rPr>
-          <w:rFonts w:ascii="Roboto" w:eastAsia="Roboto" w:hAnsi="Roboto" w:cs="Roboto"/>
-          <w:b/>
-          <w:sz w:val="32"/>
-          <w:szCs w:val="32"/>
-        </w:rPr>
-      </w:pPr>
-    </w:p>
-    <w:p>
-      <w:pPr>
-        <w:rPr>
-          <w:rFonts w:ascii="Roboto" w:eastAsia="Roboto" w:hAnsi="Roboto" w:cs="Roboto"/>
-          <w:b/>
-          <w:sz w:val="32"/>
-          <w:szCs w:val="32"/>
-        </w:rPr>
-      </w:pPr>
-    </w:p>
-    <w:p>
-      <w:pPr>
-        <w:rPr>
-          <w:rFonts w:ascii="Roboto" w:eastAsia="Roboto" w:hAnsi="Roboto" w:cs="Roboto"/>
-          <w:b/>
-          <w:sz w:val="32"/>
-          <w:szCs w:val="32"/>
-        </w:rPr>
-      </w:pPr>
-    </w:p>
-    <w:p>
-      <w:pPr>
-        <w:rPr>
-          <w:rFonts w:ascii="Roboto" w:eastAsia="Roboto" w:hAnsi="Roboto" w:cs="Roboto"/>
-          <w:b/>
-          <w:sz w:val="32"/>
-          <w:szCs w:val="32"/>
-        </w:rPr>
-      </w:pPr>
-    </w:p>
-    <w:p>
-      <w:pPr>
-        <w:rPr>
-          <w:rFonts w:ascii="Roboto" w:eastAsia="Roboto" w:hAnsi="Roboto" w:cs="Roboto"/>
-          <w:b/>
-          <w:sz w:val="32"/>
-          <w:szCs w:val="32"/>
-        </w:rPr>
-      </w:pPr>
-    </w:p>
-    <w:p>
-      <w:pPr>
-        <w:rPr>
-          <w:rFonts w:ascii="Roboto" w:eastAsia="Roboto" w:hAnsi="Roboto" w:cs="Roboto"/>
-          <w:b/>
-          <w:sz w:val="32"/>
-          <w:szCs w:val="32"/>
-        </w:rPr>
-      </w:pPr>
-    </w:p>
-    <w:p>
-      <w:pPr>
-        <w:rPr>
-          <w:rFonts w:ascii="Roboto" w:eastAsia="Roboto" w:hAnsi="Roboto" w:cs="Roboto"/>
-          <w:b/>
-          <w:sz w:val="32"/>
-          <w:szCs w:val="32"/>
-        </w:rPr>
-      </w:pPr>
-    </w:p>
-    <w:p>
-      <w:pPr>
-        <w:rPr>
-          <w:rFonts w:ascii="Roboto" w:eastAsia="Roboto" w:hAnsi="Roboto" w:cs="Roboto"/>
-          <w:b/>
-          <w:sz w:val="32"/>
-          <w:szCs w:val="32"/>
-        </w:rPr>
-      </w:pPr>
-    </w:p>
-    <w:p>
-      <w:pPr>
-        <w:rPr>
-          <w:rFonts w:ascii="Roboto" w:eastAsia="Roboto" w:hAnsi="Roboto" w:cs="Roboto"/>
-          <w:b/>
-          <w:sz w:val="32"/>
-          <w:szCs w:val="32"/>
-        </w:rPr>
-      </w:pPr>
-    </w:p>
-    <w:p>
-      <w:pPr>
-        <w:rPr>
-          <w:rFonts w:ascii="Roboto" w:eastAsia="Roboto" w:hAnsi="Roboto" w:cs="Roboto"/>
-          <w:b/>
-          <w:sz w:val="32"/>
-          <w:szCs w:val="32"/>
-        </w:rPr>
-      </w:pPr>
-    </w:p>
-    <w:p>
-      <w:pPr>
-        <w:rPr>
-          <w:rFonts w:ascii="Roboto" w:eastAsia="Roboto" w:hAnsi="Roboto" w:cs="Roboto"/>
-          <w:b/>
-          <w:sz w:val="32"/>
-          <w:szCs w:val="32"/>
-        </w:rPr>
-      </w:pPr>
-    </w:p>
-    <w:p>
-      <w:pPr>
-        <w:rPr>
-          <w:rFonts w:ascii="Roboto" w:eastAsia="Roboto" w:hAnsi="Roboto" w:cs="Roboto"/>
-          <w:b/>
-          <w:sz w:val="32"/>
-          <w:szCs w:val="32"/>
-        </w:rPr>
-      </w:pPr>
-    </w:p>
-    <w:p>
-      <w:pPr>
-        <w:rPr>
-          <w:rFonts w:ascii="Roboto" w:eastAsia="Roboto" w:hAnsi="Roboto" w:cs="Roboto"/>
-          <w:b/>
-          <w:sz w:val="32"/>
-          <w:szCs w:val="32"/>
-        </w:rPr>
-      </w:pPr>
-    </w:p>
-    <w:p>
-      <w:pPr>
-        <w:rPr>
-          <w:rFonts w:ascii="Roboto" w:eastAsia="Roboto" w:hAnsi="Roboto" w:cs="Roboto"/>
-          <w:b/>
-          <w:sz w:val="32"/>
-          <w:szCs w:val="32"/>
-        </w:rPr>
-      </w:pPr>
-    </w:p>
-    <w:p>
-      <w:pPr>
-        <w:rPr>
-          <w:rFonts w:ascii="Roboto" w:eastAsia="Roboto" w:hAnsi="Roboto" w:cs="Roboto"/>
-          <w:b/>
-          <w:sz w:val="32"/>
-          <w:szCs w:val="32"/>
-        </w:rPr>
-      </w:pPr>
-    </w:p>
-    <w:p>
-      <w:pPr>
-        <w:rPr>
-          <w:rFonts w:ascii="Roboto" w:eastAsia="Roboto" w:hAnsi="Roboto" w:cs="Roboto"/>
-          <w:b/>
-          <w:sz w:val="32"/>
-          <w:szCs w:val="32"/>
-        </w:rPr>
-      </w:pPr>
-    </w:p>
-    <w:p>
-      <w:pPr>
-        <w:rPr>
-          <w:rFonts w:ascii="Roboto" w:eastAsia="Roboto" w:hAnsi="Roboto" w:cs="Roboto"/>
-          <w:b/>
-          <w:sz w:val="32"/>
-          <w:szCs w:val="32"/>
-        </w:rPr>
-      </w:pPr>
-    </w:p>
-    <w:p>
-      <w:pPr>
-        <w:rPr>
-          <w:rFonts w:ascii="Roboto" w:eastAsia="Roboto" w:hAnsi="Roboto" w:cs="Roboto"/>
-          <w:b/>
-          <w:sz w:val="32"/>
-          <w:szCs w:val="32"/>
-        </w:rPr>
-      </w:pPr>
-    </w:p>
-    <w:p>
-      <w:pPr>
-        <w:rPr>
-          <w:rFonts w:ascii="Roboto" w:eastAsia="Roboto" w:hAnsi="Roboto" w:cs="Roboto"/>
-          <w:b/>
-          <w:sz w:val="32"/>
-          <w:szCs w:val="32"/>
-        </w:rPr>
-      </w:pPr>
+        <w:spacing w:line="480" w:lineRule="auto"/>
+        <w:ind w:firstLine="720"/>
+        <w:jc w:val="both"/>
+        <w:rPr>
+          <w:rFonts w:eastAsia="Roboto"/>
+          <w:bCs/>
+          <w:sz w:val="24"/>
+          <w:szCs w:val="24"/>
+        </w:rPr>
+      </w:pPr>
+      <w:r>
+        <w:rPr>
+          <w:rFonts w:eastAsia="Roboto"/>
+          <w:bCs/>
+          <w:sz w:val="24"/>
+          <w:szCs w:val="24"/>
+        </w:rPr>
+        <w:lastRenderedPageBreak/>
+        <w:t>La automatización de pruebas en el desarrollo de software ha cobrado una relevancia significativa en la era digital actual, donde la calidad del software es un factor determinante para la satisfacción del cliente y el éxito de las empresas en un mercado altamente competitivo. Según datos recientes de la industria de tecnología, se estima que el 30% de los costos totales de desarrollo de software se destinan a actividades de prueba, lo que resalta la importancia de optimizar estos procesos []. Además, se ha observado que el 80% de las empresas de software experimentan retrasos en la entrega de productos debido a problemas de calidad, lo que impacta directamente en la rentabilidad y la reputación de las organizaciones</w:t>
+      </w:r>
+      <w:r>
+        <w:rPr>
+          <w:rFonts w:eastAsia="Roboto"/>
+          <w:bCs/>
+          <w:sz w:val="24"/>
+          <w:szCs w:val="24"/>
+        </w:rPr>
+        <w:t>.</w:t>
+      </w:r>
+    </w:p>
+    <w:p>
+      <w:pPr>
+        <w:spacing w:line="480" w:lineRule="auto"/>
+        <w:ind w:firstLine="720"/>
+        <w:jc w:val="both"/>
+        <w:rPr>
+          <w:rFonts w:eastAsia="Roboto"/>
+          <w:bCs/>
+          <w:sz w:val="24"/>
+          <w:szCs w:val="24"/>
+        </w:rPr>
+      </w:pPr>
+      <w:r>
+        <w:rPr>
+          <w:rFonts w:eastAsia="Roboto"/>
+          <w:bCs/>
+          <w:sz w:val="24"/>
+          <w:szCs w:val="24"/>
+        </w:rPr>
+        <w:t>En este contexto, la automatización de pruebas se presenta como una solución efectiva para mejorar la eficiencia, la precisión y la velocidad de los procesos de prueba de software. Sin embargo, a pesar de los beneficios evidentes de la automatización de pruebas, muchas empresas aún enfrentan desafíos en su implementación y adopción efectiva. La falta de conocimiento especializado, la selección inadecuada de herramientas de automatización</w:t>
+      </w:r>
+      <w:r>
+        <w:rPr>
+          <w:rFonts w:eastAsia="Roboto"/>
+          <w:bCs/>
+          <w:sz w:val="24"/>
+          <w:szCs w:val="24"/>
+        </w:rPr>
+        <w:t>, el factor económico</w:t>
+      </w:r>
+      <w:r>
+        <w:rPr>
+          <w:rFonts w:eastAsia="Roboto"/>
+          <w:bCs/>
+          <w:sz w:val="24"/>
+          <w:szCs w:val="24"/>
+        </w:rPr>
+        <w:t xml:space="preserve"> y la resistencia al cambio son algunas de las barreras comunes que obstaculizan la plena utilización de esta tecnología en el desarrollo de software [].</w:t>
+      </w:r>
+    </w:p>
+    <w:p>
+      <w:pPr>
+        <w:spacing w:line="480" w:lineRule="auto"/>
+        <w:ind w:firstLine="720"/>
+        <w:jc w:val="both"/>
+        <w:rPr>
+          <w:rFonts w:eastAsia="Roboto"/>
+          <w:bCs/>
+          <w:sz w:val="24"/>
+          <w:szCs w:val="24"/>
+        </w:rPr>
+      </w:pPr>
+      <w:r>
+        <w:rPr>
+          <w:rFonts w:eastAsia="Roboto"/>
+          <w:bCs/>
+          <w:sz w:val="24"/>
+          <w:szCs w:val="24"/>
+        </w:rPr>
+        <w:t>Ante este panorama, surge la siguiente pregunta de investigación</w:t>
+      </w:r>
+      <w:r>
+        <w:rPr>
+          <w:rFonts w:eastAsia="Roboto"/>
+          <w:bCs/>
+          <w:sz w:val="24"/>
+          <w:szCs w:val="24"/>
+        </w:rPr>
+        <w:t>,</w:t>
+      </w:r>
+      <w:r>
+        <w:rPr>
+          <w:rFonts w:eastAsia="Roboto"/>
+          <w:bCs/>
+          <w:sz w:val="24"/>
+          <w:szCs w:val="24"/>
+        </w:rPr>
+        <w:t xml:space="preserve"> </w:t>
+      </w:r>
+      <w:r>
+        <w:rPr>
+          <w:rFonts w:eastAsia="Roboto"/>
+          <w:bCs/>
+          <w:sz w:val="24"/>
+          <w:szCs w:val="24"/>
+        </w:rPr>
+        <w:t xml:space="preserve">¿Cómo puede una empresa mejorar la calidad de su software mediante la implementación efectiva de pruebas automatizadas? </w:t>
+      </w:r>
+      <w:r>
+        <w:rPr>
+          <w:rFonts w:eastAsia="Roboto"/>
+          <w:bCs/>
+          <w:sz w:val="24"/>
+          <w:szCs w:val="24"/>
+        </w:rPr>
+        <w:t xml:space="preserve">Esta interrogante guiará el presente estudio, que busca explorar las mejores prácticas y estrategias para implementar con éxito la automatización de pruebas en el contexto específico de </w:t>
+      </w:r>
+      <w:r>
+        <w:rPr>
+          <w:rFonts w:eastAsia="Roboto"/>
+          <w:bCs/>
+          <w:sz w:val="24"/>
+          <w:szCs w:val="24"/>
+        </w:rPr>
+        <w:lastRenderedPageBreak/>
+        <w:t>las aplicaciones web de comercio electrónico, con el objetivo de optimizar los procesos de desarrollo y garantizar la calidad del software entregado al cliente.</w:t>
+      </w:r>
+    </w:p>
+    <w:p>
+      <w:pPr>
+        <w:spacing w:line="480" w:lineRule="auto"/>
+        <w:ind w:firstLine="720"/>
+        <w:jc w:val="both"/>
+        <w:rPr>
+          <w:rFonts w:eastAsia="Roboto"/>
+          <w:bCs/>
+          <w:sz w:val="24"/>
+          <w:szCs w:val="24"/>
+        </w:rPr>
+      </w:pPr>
+      <w:r>
+        <w:rPr>
+          <w:rFonts w:eastAsia="Roboto"/>
+          <w:bCs/>
+          <w:sz w:val="24"/>
+          <w:szCs w:val="24"/>
+        </w:rPr>
+        <w:t xml:space="preserve">Para definir claramente las variables en el estudio, es fundamental considerar la automatización de pruebas de software, que se refiere al proceso de utilizar herramientas y scripts automatizados para ejecutar pruebas de manera eficiente y repetible. Esta práctica ayuda a identificar errores de manera temprana, acelerar el proceso de desarrollo y </w:t>
+      </w:r>
+      <w:r>
+        <w:rPr>
+          <w:rFonts w:eastAsia="Roboto"/>
+          <w:bCs/>
+          <w:sz w:val="24"/>
+          <w:szCs w:val="24"/>
+        </w:rPr>
+        <w:t xml:space="preserve">mejorar el nivel de calidad. </w:t>
+      </w:r>
+      <w:r>
+        <w:rPr>
+          <w:rFonts w:eastAsia="Roboto"/>
+          <w:bCs/>
+          <w:sz w:val="24"/>
+          <w:szCs w:val="24"/>
+        </w:rPr>
+        <w:t>Asimismo, la calidad del software es crucial y se refiere a la medida en que un software cumple con los requisitos funcionales y no funcionales, así como su capacidad para satisfacer las necesidades del usuario final</w:t>
+      </w:r>
+      <w:r>
+        <w:rPr>
+          <w:rFonts w:eastAsia="Roboto"/>
+          <w:bCs/>
+          <w:sz w:val="24"/>
+          <w:szCs w:val="24"/>
+        </w:rPr>
+        <w:t xml:space="preserve"> y su capacidad para funcionar de manera óptima y libre de errores</w:t>
+      </w:r>
+      <w:r>
+        <w:rPr>
+          <w:rFonts w:eastAsia="Roboto"/>
+          <w:bCs/>
+          <w:sz w:val="24"/>
+          <w:szCs w:val="24"/>
+        </w:rPr>
+        <w:t>. Se evalúa en términos de</w:t>
+      </w:r>
+      <w:r>
+        <w:rPr>
+          <w:rFonts w:eastAsia="Roboto"/>
+          <w:bCs/>
+          <w:sz w:val="24"/>
+          <w:szCs w:val="24"/>
+        </w:rPr>
+        <w:t xml:space="preserve"> funcionalidad,</w:t>
+      </w:r>
+      <w:r>
+        <w:rPr>
+          <w:rFonts w:eastAsia="Roboto"/>
+          <w:bCs/>
+          <w:sz w:val="24"/>
+          <w:szCs w:val="24"/>
+        </w:rPr>
+        <w:t xml:space="preserve"> fiabilidad, usabilidad, eficiencia, mantenibilidad y seguridad. </w:t>
+      </w:r>
+    </w:p>
+    <w:p>
+      <w:pPr>
+        <w:spacing w:line="480" w:lineRule="auto"/>
+        <w:ind w:firstLine="720"/>
+        <w:jc w:val="both"/>
+        <w:rPr>
+          <w:rFonts w:eastAsia="Roboto"/>
+          <w:bCs/>
+          <w:sz w:val="24"/>
+          <w:szCs w:val="24"/>
+        </w:rPr>
+      </w:pPr>
+      <w:r>
+        <w:rPr>
+          <w:rFonts w:eastAsia="Roboto"/>
+          <w:bCs/>
+          <w:sz w:val="24"/>
+          <w:szCs w:val="24"/>
+        </w:rPr>
+        <w:t>En el ámbito nacional, se han realizado diversos estudios que respaldan los beneficios de la automatización de pruebas en la mejora de la calidad del software y la eficiencia en los procesos de desarrollo. Entre los casos de estudio destacados se encuentran</w:t>
+      </w:r>
+      <w:r>
+        <w:rPr>
+          <w:rFonts w:eastAsia="Roboto"/>
+          <w:bCs/>
+          <w:sz w:val="24"/>
+          <w:szCs w:val="24"/>
+        </w:rPr>
+        <w:t xml:space="preserve"> [4], </w:t>
+      </w:r>
+      <w:r>
+        <w:rPr>
+          <w:rFonts w:eastAsia="Roboto"/>
+          <w:bCs/>
+          <w:sz w:val="24"/>
+          <w:szCs w:val="24"/>
+        </w:rPr>
+        <w:t>[</w:t>
+      </w:r>
+      <w:r>
+        <w:rPr>
+          <w:rFonts w:eastAsia="Roboto"/>
+          <w:bCs/>
+          <w:sz w:val="24"/>
+          <w:szCs w:val="24"/>
+        </w:rPr>
+        <w:t>5</w:t>
+      </w:r>
+      <w:r>
+        <w:rPr>
+          <w:rFonts w:eastAsia="Roboto"/>
+          <w:bCs/>
+          <w:sz w:val="24"/>
+          <w:szCs w:val="24"/>
+        </w:rPr>
+        <w:t>]</w:t>
+      </w:r>
+      <w:r>
+        <w:rPr>
+          <w:rFonts w:eastAsia="Roboto"/>
+          <w:bCs/>
+          <w:sz w:val="24"/>
+          <w:szCs w:val="24"/>
+        </w:rPr>
+        <w:t xml:space="preserve">, </w:t>
+      </w:r>
+      <w:r>
+        <w:rPr>
+          <w:rFonts w:eastAsia="Roboto"/>
+          <w:bCs/>
+          <w:sz w:val="24"/>
+          <w:szCs w:val="24"/>
+        </w:rPr>
+        <w:t>[</w:t>
+      </w:r>
+      <w:r>
+        <w:rPr>
+          <w:rFonts w:eastAsia="Roboto"/>
+          <w:bCs/>
+          <w:sz w:val="24"/>
+          <w:szCs w:val="24"/>
+        </w:rPr>
+        <w:t>6</w:t>
+      </w:r>
+      <w:r>
+        <w:rPr>
+          <w:rFonts w:eastAsia="Roboto"/>
+          <w:bCs/>
+          <w:sz w:val="24"/>
+          <w:szCs w:val="24"/>
+        </w:rPr>
+        <w:t>]</w:t>
+      </w:r>
+      <w:r>
+        <w:rPr>
+          <w:rFonts w:eastAsia="Roboto"/>
+          <w:bCs/>
+          <w:sz w:val="24"/>
+          <w:szCs w:val="24"/>
+        </w:rPr>
+        <w:t xml:space="preserve">, </w:t>
+      </w:r>
+      <w:r>
+        <w:rPr>
+          <w:rFonts w:eastAsia="Roboto"/>
+          <w:bCs/>
+          <w:sz w:val="24"/>
+          <w:szCs w:val="24"/>
+        </w:rPr>
+        <w:t>[</w:t>
+      </w:r>
+      <w:r>
+        <w:rPr>
+          <w:rFonts w:eastAsia="Roboto"/>
+          <w:bCs/>
+          <w:sz w:val="24"/>
+          <w:szCs w:val="24"/>
+        </w:rPr>
+        <w:t>7</w:t>
+      </w:r>
+      <w:r>
+        <w:rPr>
+          <w:rFonts w:eastAsia="Roboto"/>
+          <w:bCs/>
+          <w:sz w:val="24"/>
+          <w:szCs w:val="24"/>
+        </w:rPr>
+        <w:t>]</w:t>
+      </w:r>
+      <w:r>
+        <w:rPr>
+          <w:rFonts w:eastAsia="Roboto"/>
+          <w:bCs/>
+          <w:sz w:val="24"/>
+          <w:szCs w:val="24"/>
+        </w:rPr>
+        <w:t xml:space="preserve">, </w:t>
+      </w:r>
+      <w:r>
+        <w:rPr>
+          <w:rFonts w:eastAsia="Roboto"/>
+          <w:bCs/>
+          <w:sz w:val="24"/>
+          <w:szCs w:val="24"/>
+        </w:rPr>
+        <w:t>[</w:t>
+      </w:r>
+      <w:r>
+        <w:rPr>
+          <w:rFonts w:eastAsia="Roboto"/>
+          <w:bCs/>
+          <w:sz w:val="24"/>
+          <w:szCs w:val="24"/>
+        </w:rPr>
+        <w:t>8</w:t>
+      </w:r>
+      <w:r>
+        <w:rPr>
+          <w:rFonts w:eastAsia="Roboto"/>
+          <w:bCs/>
+          <w:sz w:val="24"/>
+          <w:szCs w:val="24"/>
+        </w:rPr>
+        <w:t>]</w:t>
+      </w:r>
+      <w:r>
+        <w:rPr>
+          <w:rFonts w:eastAsia="Roboto"/>
+          <w:bCs/>
+          <w:sz w:val="24"/>
+          <w:szCs w:val="24"/>
+        </w:rPr>
+        <w:t xml:space="preserve">. </w:t>
+      </w:r>
+      <w:r>
+        <w:rPr>
+          <w:rFonts w:eastAsia="Roboto"/>
+          <w:bCs/>
+          <w:sz w:val="24"/>
+          <w:szCs w:val="24"/>
+        </w:rPr>
+        <w:t>L</w:t>
+      </w:r>
+      <w:r>
+        <w:rPr>
+          <w:rFonts w:eastAsia="Roboto"/>
+          <w:bCs/>
+          <w:sz w:val="24"/>
+          <w:szCs w:val="24"/>
+        </w:rPr>
+        <w:t>os resultados de los estudios muestran que la automatización de pruebas es una estrategia efectiva para mejorar la calidad del software, optimizar los procesos de desarrollo y reducir costos en una amplia gama de industrias. Estos hallazgos respaldan la adopción de prácticas de automatización de pruebas como parte integral de la estrategia de calidad y desarrollo de software en las organizaciones.</w:t>
+      </w:r>
+    </w:p>
+    <w:p>
+      <w:pPr>
+        <w:spacing w:line="480" w:lineRule="auto"/>
+        <w:ind w:firstLine="720"/>
+        <w:jc w:val="both"/>
+        <w:rPr>
+          <w:rFonts w:eastAsia="Roboto"/>
+          <w:bCs/>
+          <w:sz w:val="24"/>
+          <w:szCs w:val="24"/>
+        </w:rPr>
+      </w:pPr>
+      <w:r>
+        <w:rPr>
+          <w:rFonts w:eastAsia="Roboto"/>
+          <w:bCs/>
+          <w:sz w:val="24"/>
+          <w:szCs w:val="24"/>
+        </w:rPr>
+        <w:t xml:space="preserve">Además, </w:t>
+      </w:r>
+      <w:r>
+        <w:rPr>
+          <w:rFonts w:eastAsia="Roboto"/>
+          <w:bCs/>
+          <w:sz w:val="24"/>
+          <w:szCs w:val="24"/>
+        </w:rPr>
+        <w:t>[]</w:t>
+      </w:r>
+      <w:r>
+        <w:rPr>
+          <w:rFonts w:eastAsia="Roboto"/>
+          <w:bCs/>
+          <w:sz w:val="24"/>
+          <w:szCs w:val="24"/>
+        </w:rPr>
+        <w:t xml:space="preserve"> </w:t>
+      </w:r>
+      <w:r>
+        <w:rPr>
+          <w:rFonts w:eastAsia="Roboto"/>
+          <w:bCs/>
+          <w:sz w:val="24"/>
+          <w:szCs w:val="24"/>
+        </w:rPr>
+        <w:t>ha propuesto una arquitectura mejorada para pruebas de automatización ejecutadas en paralelo, demostrando una reducción significativa en el tiempo de prueba y una mejora en la eficiencia del proceso de desarrollo de software.</w:t>
+      </w:r>
+    </w:p>
+    <w:p>
+      <w:pPr>
+        <w:spacing w:line="480" w:lineRule="auto"/>
+        <w:ind w:firstLine="720"/>
+        <w:jc w:val="both"/>
+        <w:rPr>
+          <w:rFonts w:eastAsia="Roboto"/>
+          <w:bCs/>
+          <w:sz w:val="24"/>
+          <w:szCs w:val="24"/>
+        </w:rPr>
+      </w:pPr>
+      <w:r>
+        <w:rPr>
+          <w:rFonts w:eastAsia="Roboto"/>
+          <w:bCs/>
+          <w:sz w:val="24"/>
+          <w:szCs w:val="24"/>
+        </w:rPr>
+        <w:lastRenderedPageBreak/>
+        <w:t>La implementación de un proceso de automatización de pruebas se justifica por la necesidad imperante de mejorar la calidad del software, satisfacer la demanda de entregas rápidas y frecuentes, optimizar recursos y costos, así como mejorar la eficiencia y productividad del equipo de desarrollo. Los costos asociados con errores en producción son considerablemente más altos que los costos de establecer una robusta infraestructura de pruebas automatizadas. Permitiendo una detección temprana de errores, la validación continua de las funcionalidades del software y acelerando el proceso de desarrollo, la automatización de pruebas ofrece beneficios tangibles que son fundamentales para mantener la competitividad y la excelencia en el mercado actual.</w:t>
+      </w:r>
+    </w:p>
+    <w:p>
+      <w:pPr>
+        <w:spacing w:line="480" w:lineRule="auto"/>
+        <w:ind w:firstLine="720"/>
+        <w:jc w:val="both"/>
+        <w:rPr>
+          <w:rFonts w:eastAsia="Roboto"/>
+          <w:bCs/>
+          <w:sz w:val="24"/>
+          <w:szCs w:val="24"/>
+        </w:rPr>
+      </w:pPr>
+      <w:r>
+        <w:rPr>
+          <w:rFonts w:eastAsia="Roboto"/>
+          <w:bCs/>
+          <w:sz w:val="24"/>
+          <w:szCs w:val="24"/>
+        </w:rPr>
+        <w:t>El impacto potencial de los hallazgos de esta investigación se reflejará en la mejora de la eficacia en la detección de errores, la validación continua de funcionalidades y la aceleración del proceso de desarrollo de software en diferentes contextos empresariales. Esto beneficiará a los desarrolladores de software, los equipos de calidad y, en última instancia, a los usuarios finales al garantizar la entrega de productos de software más confiables y eficientes en el mercado.</w:t>
+      </w:r>
+    </w:p>
+    <w:p>
+      <w:pPr>
+        <w:spacing w:line="480" w:lineRule="auto"/>
+        <w:ind w:firstLine="720"/>
+        <w:jc w:val="both"/>
+        <w:rPr>
+          <w:rFonts w:eastAsia="Roboto"/>
+          <w:bCs/>
+          <w:sz w:val="24"/>
+          <w:szCs w:val="24"/>
+        </w:rPr>
+      </w:pPr>
+      <w:r>
+        <w:rPr>
+          <w:rFonts w:eastAsia="Roboto"/>
+          <w:bCs/>
+          <w:sz w:val="24"/>
+          <w:szCs w:val="24"/>
+        </w:rPr>
+        <w:t xml:space="preserve">El objetivo de este estudio </w:t>
+      </w:r>
+      <w:r>
+        <w:rPr>
+          <w:rFonts w:eastAsia="Roboto"/>
+          <w:bCs/>
+          <w:sz w:val="24"/>
+          <w:szCs w:val="24"/>
+        </w:rPr>
+        <w:t>es m</w:t>
+      </w:r>
+      <w:r>
+        <w:rPr>
+          <w:rFonts w:eastAsia="Roboto"/>
+          <w:bCs/>
+          <w:sz w:val="24"/>
+          <w:szCs w:val="24"/>
+        </w:rPr>
+        <w:t>ejorar la evaluación de la calidad de software mediante la automatización de procesos de prueba</w:t>
+      </w:r>
+      <w:r>
+        <w:rPr>
+          <w:rFonts w:eastAsia="Roboto"/>
+          <w:bCs/>
+          <w:sz w:val="24"/>
+          <w:szCs w:val="24"/>
+        </w:rPr>
+        <w:t>s</w:t>
+      </w:r>
+      <w:r>
+        <w:rPr>
+          <w:rFonts w:eastAsia="Roboto"/>
+          <w:bCs/>
+          <w:sz w:val="24"/>
+          <w:szCs w:val="24"/>
+        </w:rPr>
+        <w:t xml:space="preserve"> en un entorno empresarial específico </w:t>
+      </w:r>
+      <w:r>
+        <w:rPr>
+          <w:rFonts w:eastAsia="Roboto"/>
+          <w:bCs/>
+          <w:sz w:val="24"/>
+          <w:szCs w:val="24"/>
+        </w:rPr>
+        <w:t>optimizando</w:t>
+      </w:r>
+      <w:r>
+        <w:rPr>
+          <w:rFonts w:eastAsia="Roboto"/>
+          <w:bCs/>
+          <w:sz w:val="24"/>
+          <w:szCs w:val="24"/>
+        </w:rPr>
+        <w:t xml:space="preserve"> los procesos de desarrollo en dicha organización. Para lograr este propósito, se plantean los siguientes objetivos específicos:</w:t>
+      </w:r>
+    </w:p>
+    <w:p>
+      <w:pPr>
+        <w:spacing w:line="480" w:lineRule="auto"/>
+        <w:ind w:firstLine="720"/>
+        <w:jc w:val="both"/>
+        <w:rPr>
+          <w:rFonts w:eastAsia="Roboto"/>
+          <w:bCs/>
+          <w:sz w:val="24"/>
+          <w:szCs w:val="24"/>
+        </w:rPr>
+      </w:pPr>
+    </w:p>
+    <w:p>
+      <w:pPr>
+        <w:spacing w:line="480" w:lineRule="auto"/>
+        <w:ind w:firstLine="720"/>
+        <w:jc w:val="both"/>
+        <w:rPr>
+          <w:rFonts w:eastAsia="Roboto"/>
+          <w:bCs/>
+          <w:sz w:val="24"/>
+          <w:szCs w:val="24"/>
+        </w:rPr>
+      </w:pPr>
+    </w:p>
+    <w:p>
+      <w:pPr>
+        <w:spacing w:line="480" w:lineRule="auto"/>
+        <w:ind w:firstLine="720"/>
+        <w:jc w:val="both"/>
+        <w:rPr>
+          <w:rFonts w:eastAsia="Roboto"/>
+          <w:bCs/>
+          <w:sz w:val="24"/>
+          <w:szCs w:val="24"/>
+        </w:rPr>
+      </w:pPr>
+      <w:r>
+        <w:rPr>
+          <w:rFonts w:eastAsia="Roboto"/>
+          <w:bCs/>
+          <w:sz w:val="24"/>
+          <w:szCs w:val="24"/>
+        </w:rPr>
+        <w:lastRenderedPageBreak/>
+        <w:t xml:space="preserve">En primer lugar, se busca evaluar el impacto de la automatización de pruebas en la detección temprana de errores y la </w:t>
+      </w:r>
+      <w:r>
+        <w:rPr>
+          <w:rFonts w:eastAsia="Roboto"/>
+          <w:bCs/>
+          <w:color w:val="FF0000"/>
+          <w:sz w:val="24"/>
+          <w:szCs w:val="24"/>
+        </w:rPr>
+        <w:t xml:space="preserve">eficacia </w:t>
+      </w:r>
+      <w:r>
+        <w:rPr>
+          <w:rFonts w:eastAsia="Roboto"/>
+          <w:bCs/>
+          <w:sz w:val="24"/>
+          <w:szCs w:val="24"/>
+        </w:rPr>
+        <w:t xml:space="preserve">en la validación de funcionalidades del software en la empresa seleccionada. Posteriormente, se pretende identificar las mejores prácticas y herramientas para la implementación exitosa de la automatización de pruebas en este contexto empresarial particular. Asimismo, se propone analizar cómo la automatización de pruebas acelera el proceso de desarrollo de software y contribuye a la entrega oportuna de productos al mercado dentro de la organización en estudio. Por último, </w:t>
+      </w:r>
+      <w:r>
+        <w:rPr>
+          <w:rFonts w:eastAsia="Roboto"/>
+          <w:bCs/>
+          <w:sz w:val="24"/>
+          <w:szCs w:val="24"/>
+        </w:rPr>
+        <w:t>se investigará</w:t>
+      </w:r>
+      <w:r>
+        <w:rPr>
+          <w:rFonts w:eastAsia="Roboto"/>
+          <w:bCs/>
+          <w:sz w:val="24"/>
+          <w:szCs w:val="24"/>
+        </w:rPr>
+        <w:t xml:space="preserve"> </w:t>
+      </w:r>
+      <w:r>
+        <w:rPr>
+          <w:rFonts w:eastAsia="Roboto"/>
+          <w:bCs/>
+          <w:sz w:val="24"/>
+          <w:szCs w:val="24"/>
+        </w:rPr>
+        <w:t>en colaboración con la empresa</w:t>
+      </w:r>
+      <w:r>
+        <w:rPr>
+          <w:rFonts w:eastAsia="Roboto"/>
+          <w:bCs/>
+          <w:sz w:val="24"/>
+          <w:szCs w:val="24"/>
+        </w:rPr>
+        <w:t xml:space="preserve"> los</w:t>
+      </w:r>
+      <w:r>
+        <w:rPr>
+          <w:rFonts w:eastAsia="Roboto"/>
+          <w:bCs/>
+          <w:sz w:val="24"/>
+          <w:szCs w:val="24"/>
+        </w:rPr>
+        <w:t xml:space="preserve"> procesos críticos o principales para su automatización</w:t>
+      </w:r>
+      <w:r>
+        <w:rPr>
+          <w:rFonts w:eastAsia="Roboto"/>
+          <w:bCs/>
+          <w:sz w:val="24"/>
+          <w:szCs w:val="24"/>
+        </w:rPr>
+        <w:t>.</w:t>
+      </w:r>
     </w:p>
     <w:p>
       <w:pPr>
@@ -2750,7 +2843,6 @@
       </w:pPr>
       <w:bookmarkStart w:id="1" w:name="_Toc164959109"/>
       <w:r>
-        <w:lastRenderedPageBreak/>
         <w:t>Realidad problemática:</w:t>
       </w:r>
       <w:bookmarkEnd w:id="1"/>
@@ -2946,7 +3038,16 @@
           <w:sz w:val="24"/>
           <w:szCs w:val="24"/>
         </w:rPr>
-        <w:t>, las micro y pequeñas empresas (MYPE) enfrentan diversos obstáculos, entre los que destaca la falta de acceso al financiamiento, a pesar de esto, la digitalización ofrece oportunidades para superar estas barreras al permitir a las MYPE mejorar su inteligencia de mercado, alcanzar escala global y acceder a redes de conocimiento a un costo relativamente bajo.</w:t>
+        <w:t xml:space="preserve">, las micro y pequeñas empresas (MYPE) enfrentan </w:t>
+      </w:r>
+      <w:r>
+        <w:rPr>
+          <w:rFonts w:ascii="Times New Roman" w:hAnsi="Times New Roman" w:cs="Times New Roman"/>
+          <w:sz w:val="24"/>
+          <w:szCs w:val="24"/>
+        </w:rPr>
+        <w:lastRenderedPageBreak/>
+        <w:t>diversos obstáculos, entre los que destaca la falta de acceso al financiamiento, a pesar de esto, la digitalización ofrece oportunidades para superar estas barreras al permitir a las MYPE mejorar su inteligencia de mercado, alcanzar escala global y acceder a redes de conocimiento a un costo relativamente bajo.</w:t>
       </w:r>
     </w:p>
     <w:p>
@@ -3008,7 +3109,6 @@
           <w:sz w:val="24"/>
           <w:szCs w:val="24"/>
         </w:rPr>
-        <w:lastRenderedPageBreak/>
         <w:t>Además, para garantizar el éxito de esta iniciativa, se sugiere fomentar una cultura DevOps dentro de las MYPE. Esto implica una colaboración estrecha entre los equipos de desarrollo y operaciones, promoviendo la automatización, la integración continua (CI). Al adoptar prácticas DevOps, las MYPE pueden optimizar sus procesos de desarrollo, reducir los tiempos de lanzamiento al mercado y mejorar la calidad del software, lo que les permite competir de manera más efectiva en un entorno empresarial cada vez más exigente. Esta implementación puede realizarse mediante la integración de estas herramientas en un entorno DevOps, lo que garantizará una ejecución eficiente de pruebas en cada etapa del desarrollo de software, mejorando la calidad del producto y acelerando su entrega.</w:t>
       </w:r>
     </w:p>
@@ -3324,7 +3424,6 @@
       </w:pPr>
       <w:bookmarkStart w:id="3" w:name="_Toc164959111"/>
       <w:r>
-        <w:lastRenderedPageBreak/>
         <w:t xml:space="preserve">Objetivos de </w:t>
       </w:r>
       <w:proofErr w:type="spellStart"/>
@@ -3541,7 +3640,16 @@
           <w:sz w:val="24"/>
           <w:szCs w:val="24"/>
         </w:rPr>
-        <w:t>La implementación de un proceso de automatización de pruebas se justifica por la necesidad imperante de mejorar la calidad del software, satisfacer la demanda de entregas rápidas y frecuentes, optimizar recursos y costos, así como mejorar la eficiencia y productividad del equipo de desarrollo. Los costos asociados con errores en producción son considerablemente más altos que los costos de establecer una robusta infraestructura de pruebas automatizadas. Permitiendo una detección temprana de errores, la validación continua de las funcionalidades del software y acelerando el proceso de desarrollo, la automatización de pruebas ofrece beneficios tangibles que son fundamentales para mantener la competitividad y la excelencia en el mercado actual.</w:t>
+        <w:t xml:space="preserve">La implementación de un proceso de automatización de pruebas se justifica por la necesidad imperante de mejorar la calidad del software, satisfacer la demanda de entregas rápidas y frecuentes, optimizar recursos y costos, así como mejorar la eficiencia y productividad del equipo de desarrollo. Los costos asociados con errores en producción son considerablemente más altos que los costos de establecer una robusta infraestructura de pruebas automatizadas. Permitiendo una detección temprana de errores, la validación continua de las funcionalidades del software y acelerando el proceso de desarrollo, la automatización de pruebas </w:t>
+      </w:r>
+      <w:r>
+        <w:rPr>
+          <w:rFonts w:ascii="Times New Roman" w:hAnsi="Times New Roman" w:cs="Times New Roman"/>
+          <w:sz w:val="24"/>
+          <w:szCs w:val="24"/>
+        </w:rPr>
+        <w:lastRenderedPageBreak/>
+        <w:t>ofrece beneficios tangibles que son fundamentales para mantener la competitividad y la excelencia en el mercado actual.</w:t>
       </w:r>
     </w:p>
     <w:p/>
@@ -3668,16 +3776,7 @@
           <w:sz w:val="24"/>
           <w:szCs w:val="24"/>
         </w:rPr>
-        <w:t xml:space="preserve">La presente investigación se llevará a cabo durante un período de un año, abarcando desde enero de 2024 hasta diciembre de 2024. Este período se </w:t>
-      </w:r>
-      <w:r>
-        <w:rPr>
-          <w:rFonts w:ascii="Times New Roman" w:hAnsi="Times New Roman" w:cs="Times New Roman"/>
-          <w:sz w:val="24"/>
-          <w:szCs w:val="24"/>
-        </w:rPr>
-        <w:lastRenderedPageBreak/>
-        <w:t>considera crucial debido al crecimiento continuo de los SI y la evolución de las tecnologías web durante este tiempo.</w:t>
+        <w:t>La presente investigación se llevará a cabo durante un período de un año, abarcando desde enero de 2024 hasta diciembre de 2024. Este período se considera crucial debido al crecimiento continuo de los SI y la evolución de las tecnologías web durante este tiempo.</w:t>
       </w:r>
     </w:p>
     <w:p>
@@ -4189,7 +4288,6 @@
       </w:pPr>
       <w:bookmarkStart w:id="7" w:name="_Toc164959115"/>
       <w:r>
-        <w:lastRenderedPageBreak/>
         <w:t>Antecedentes</w:t>
       </w:r>
       <w:r>
@@ -4361,6 +4459,7 @@
           <w:sz w:val="24"/>
           <w:szCs w:val="24"/>
         </w:rPr>
+        <w:lastRenderedPageBreak/>
         <w:t xml:space="preserve">En la investigación </w:t>
       </w:r>
       <w:sdt>
@@ -4452,7 +4551,6 @@
           <w:sz w:val="24"/>
           <w:szCs w:val="24"/>
         </w:rPr>
-        <w:lastRenderedPageBreak/>
         <w:t xml:space="preserve">La investigación </w:t>
       </w:r>
       <w:sdt>
@@ -4569,7 +4667,16 @@
           <w:sz w:val="24"/>
           <w:szCs w:val="24"/>
         </w:rPr>
-        <w:t xml:space="preserve">. Los resultados cuantitativos antes y después de la aplicación de la automatización de pruebas muestran mejoras en la productividad de las pruebas de software, detalladas en el capítulo de Resultados. En conclusión, la automatización de pruebas funcionales ha demostrado ser altamente beneficiosa para mejorar las pruebas de software en el proceso de control de calidad del Ministerio de Educación del Perú en 2022. Esta mejora se refleja en la productividad, la detección temprana de defectos, la cobertura de pruebas </w:t>
+        <w:t xml:space="preserve">. Los resultados cuantitativos antes y después de la aplicación de la automatización de pruebas muestran mejoras en la productividad de las pruebas de software, detalladas en el capítulo de Resultados. En conclusión, la automatización de pruebas funcionales ha demostrado ser altamente beneficiosa para mejorar las pruebas de </w:t>
+      </w:r>
+      <w:r>
+        <w:rPr>
+          <w:rFonts w:ascii="Times New Roman" w:hAnsi="Times New Roman" w:cs="Times New Roman"/>
+          <w:sz w:val="24"/>
+          <w:szCs w:val="24"/>
+        </w:rPr>
+        <w:lastRenderedPageBreak/>
+        <w:t xml:space="preserve">software en el proceso de control de calidad del Ministerio de Educación del Perú en 2022. Esta mejora se refleja en la productividad, la detección temprana de defectos, la cobertura de pruebas </w:t>
       </w:r>
       <w:r>
         <w:rPr>
@@ -4703,16 +4810,7 @@
           <w:sz w:val="24"/>
           <w:szCs w:val="24"/>
         </w:rPr>
-        <w:t xml:space="preserve">. Bajo una perspectiva cuantitativa, la metodología adoptada busca justificar una realidad social desde un punto de vista objetivo y externo. Sin embargo, bajo la metodología SCRUM, se identificaron deficiencias significativas debido a los tiempos requeridos para trasladar los entregables del área de calidad al área de producción. Los resultados muestran que la implementación de la automatización de pruebas funcionales web permitió una mejora </w:t>
-      </w:r>
-      <w:r>
-        <w:rPr>
-          <w:rFonts w:ascii="Times New Roman" w:hAnsi="Times New Roman" w:cs="Times New Roman"/>
-          <w:sz w:val="24"/>
-          <w:szCs w:val="24"/>
-        </w:rPr>
-        <w:lastRenderedPageBreak/>
-        <w:t xml:space="preserve">significativa en el proceso de pruebas para el área de calidad de software en la empresa de </w:t>
+        <w:t xml:space="preserve">. Bajo una perspectiva cuantitativa, la metodología adoptada busca justificar una realidad social desde un punto de vista objetivo y externo. Sin embargo, bajo la metodología SCRUM, se identificaron deficiencias significativas debido a los tiempos requeridos para trasladar los entregables del área de calidad al área de producción. Los resultados muestran que la implementación de la automatización de pruebas funcionales web permitió una mejora significativa en el proceso de pruebas para el área de calidad de software en la empresa de </w:t>
       </w:r>
       <w:proofErr w:type="spellStart"/>
       <w:r>
@@ -4819,7 +4917,7 @@
           <w:sz w:val="24"/>
           <w:szCs w:val="24"/>
         </w:rPr>
-        <w:t xml:space="preserve">, se busca automatizar las pruebas para optimizar los procesos de desarrollo de software para la gestión de productos de belleza. Los objetivos específicos incluyen determinar soluciones para la automatización de pruebas, analizar la medición de beneficios y el estado de la organización en la automatización de pruebas. Se evalúa cómo la automatización de pruebas puede mejorar los procesos en una empresa de productos de belleza, utilizando un enfoque cuantitativo que se basa en datos numéricos y estadísticas. Se realiza un análisis descriptivo y explicativo para comprender las demoras y errores en las pruebas, con un diseño de investigación no experimental que observa el fenómeno en su contexto natural. Para gestionar el proyecto y lograr resultados óptimos, se ha elegido la metodología ágil SCRUM. Los resultados muestran que la automatización de pruebas integró a analistas y programadores, proporcionando un control ante errores eventuales y actualizaciones, y se evaluó la calidad del software desarrollado con base en normas y estándares internacionales ISO/IEC 25000. En conclusión, la automatización y la metodología Scrum permitieron optimizar los procesos de desarrollo de software, mejorando la funcionalidad y usabilidad del sistema para los </w:t>
+        <w:t xml:space="preserve">, se busca automatizar las pruebas para optimizar los procesos de desarrollo de software para la gestión de productos de belleza. Los objetivos específicos </w:t>
       </w:r>
       <w:r>
         <w:rPr>
@@ -4828,7 +4926,7 @@
           <w:szCs w:val="24"/>
         </w:rPr>
         <w:lastRenderedPageBreak/>
-        <w:t>usuarios, lo que destaca la importancia de la automatización de pruebas para una gestión eficiente y la satisfacción del cliente en la industria de productos de belleza.</w:t>
+        <w:t>incluyen determinar soluciones para la automatización de pruebas, analizar la medición de beneficios y el estado de la organización en la automatización de pruebas. Se evalúa cómo la automatización de pruebas puede mejorar los procesos en una empresa de productos de belleza, utilizando un enfoque cuantitativo que se basa en datos numéricos y estadísticas. Se realiza un análisis descriptivo y explicativo para comprender las demoras y errores en las pruebas, con un diseño de investigación no experimental que observa el fenómeno en su contexto natural. Para gestionar el proyecto y lograr resultados óptimos, se ha elegido la metodología ágil SCRUM. Los resultados muestran que la automatización de pruebas integró a analistas y programadores, proporcionando un control ante errores eventuales y actualizaciones, y se evaluó la calidad del software desarrollado con base en normas y estándares internacionales ISO/IEC 25000. En conclusión, la automatización y la metodología Scrum permitieron optimizar los procesos de desarrollo de software, mejorando la funcionalidad y usabilidad del sistema para los usuarios, lo que destaca la importancia de la automatización de pruebas para una gestión eficiente y la satisfacción del cliente en la industria de productos de belleza.</w:t>
       </w:r>
     </w:p>
     <w:p>
@@ -5042,7 +5140,17 @@
           <w:szCs w:val="24"/>
           <w:lang w:val="es-ES"/>
         </w:rPr>
-        <w:t>Los resultados del estudio resaltan la importancia de seleccionar las herramientas y marcos de trabajo adecuados para la automatización de pruebas de software, así como la necesidad de combinar diversas técnicas de prueba para garantizar la calidad y eficiencia en los proyectos de pruebas.</w:t>
+        <w:t xml:space="preserve">Los resultados del estudio resaltan la importancia de seleccionar las herramientas y marcos de trabajo adecuados para la automatización de pruebas de software, así como la </w:t>
+      </w:r>
+      <w:r>
+        <w:rPr>
+          <w:rFonts w:ascii="Times New Roman" w:hAnsi="Times New Roman" w:cs="Times New Roman"/>
+          <w:sz w:val="24"/>
+          <w:szCs w:val="24"/>
+          <w:lang w:val="es-ES"/>
+        </w:rPr>
+        <w:lastRenderedPageBreak/>
+        <w:t>necesidad de combinar diversas técnicas de prueba para garantizar la calidad y eficiencia en los proyectos de pruebas.</w:t>
       </w:r>
       <w:r>
         <w:rPr>
@@ -5158,17 +5266,7 @@
           <w:szCs w:val="24"/>
           <w:lang w:val="es-ES"/>
         </w:rPr>
-        <w:t xml:space="preserve"> propuesto, permite a los desarrolladores elegir la herramienta adecuada de manera sistemática y automatizada. Los resultados del estudio resaltan la importancia de esta taxonomía en la selección de herramientas de pruebas, así </w:t>
-      </w:r>
-      <w:r>
-        <w:rPr>
-          <w:rFonts w:ascii="Times New Roman" w:hAnsi="Times New Roman" w:cs="Times New Roman"/>
-          <w:sz w:val="24"/>
-          <w:szCs w:val="24"/>
-          <w:lang w:val="es-ES"/>
-        </w:rPr>
-        <w:lastRenderedPageBreak/>
-        <w:t>como la necesidad de validarla y simplificarla para obtener una imagen precisa y facilitar su aplicación en la práctica.</w:t>
+        <w:t xml:space="preserve"> propuesto, permite a los desarrolladores elegir la herramienta adecuada de manera sistemática y automatizada. Los resultados del estudio resaltan la importancia de esta taxonomía en la selección de herramientas de pruebas, así como la necesidad de validarla y simplificarla para obtener una imagen precisa y facilitar su aplicación en la práctica.</w:t>
       </w:r>
     </w:p>
     <w:p>
@@ -5354,7 +5452,17 @@
           <w:szCs w:val="24"/>
           <w:lang w:eastAsia="zh-CN"/>
         </w:rPr>
-        <w:t xml:space="preserve"> propone pruebas automatizadas reutilizables para mitigar errores de interpretación de patrones de diseño seguros en el desarrollo de software. La investigación se basa en la integración de patrones de seguridad en el proceso de desarrollo y en la validación de dichos patrones mediante pruebas automatizadas. Los resultados muestran que esta integración puede mitigar errores de interpretación y garantizar la seguridad de las aplicaciones. Se destaca la importancia de contar con pruebas automatizadas confiables para validar la implementación de patrones de diseño seguros, concluyendo que esta integración es fundamental para asegurar la seguridad de los sistemas de software.</w:t>
+        <w:t xml:space="preserve"> propone pruebas automatizadas reutilizables para mitigar errores de interpretación de patrones de diseño seguros en el desarrollo de software. La investigación se basa en la integración de patrones de seguridad en el proceso de </w:t>
+      </w:r>
+      <w:r>
+        <w:rPr>
+          <w:rFonts w:ascii="Times New Roman" w:eastAsiaTheme="minorEastAsia" w:hAnsi="Times New Roman" w:cs="Times New Roman"/>
+          <w:sz w:val="24"/>
+          <w:szCs w:val="24"/>
+          <w:lang w:eastAsia="zh-CN"/>
+        </w:rPr>
+        <w:lastRenderedPageBreak/>
+        <w:t>desarrollo y en la validación de dichos patrones mediante pruebas automatizadas. Los resultados muestran que esta integración puede mitigar errores de interpretación y garantizar la seguridad de las aplicaciones. Se destaca la importancia de contar con pruebas automatizadas confiables para validar la implementación de patrones de diseño seguros, concluyendo que esta integración es fundamental para asegurar la seguridad de los sistemas de software.</w:t>
       </w:r>
     </w:p>
     <w:p>
@@ -5752,17 +5860,7 @@
           <w:szCs w:val="24"/>
           <w:lang w:val="es-ES"/>
         </w:rPr>
-        <w:t xml:space="preserve">, junto con un despachador para distribuir eficientemente los casos de prueba entre los nodos de la red, se implementó una arquitectura de pruebas de automatización en paralelo mejorada. Los resultados demostraron que esta arquitectura logró reducir significativamente el tiempo de prueba al eliminar los nodos inactivos. En conclusión, la arquitectura propuesta proporcionó una solución efectiva para el problema de los nodos inactivos en las pruebas de automatización en paralelo, lo que resultó en una mejora significativa en la eficiencia del proceso de desarrollo de software. Esto resalta la </w:t>
-      </w:r>
-      <w:r>
-        <w:rPr>
-          <w:rFonts w:ascii="Times New Roman" w:hAnsi="Times New Roman" w:cs="Times New Roman"/>
-          <w:sz w:val="24"/>
-          <w:szCs w:val="24"/>
-          <w:lang w:val="es-ES"/>
-        </w:rPr>
-        <w:lastRenderedPageBreak/>
-        <w:t>importancia de la automatización de pruebas en la mejora de la calidad del software y la eficiencia del proceso de desarrollo en aplicaciones web.</w:t>
+        <w:t>, junto con un despachador para distribuir eficientemente los casos de prueba entre los nodos de la red, se implementó una arquitectura de pruebas de automatización en paralelo mejorada. Los resultados demostraron que esta arquitectura logró reducir significativamente el tiempo de prueba al eliminar los nodos inactivos. En conclusión, la arquitectura propuesta proporcionó una solución efectiva para el problema de los nodos inactivos en las pruebas de automatización en paralelo, lo que resultó en una mejora significativa en la eficiencia del proceso de desarrollo de software. Esto resalta la importancia de la automatización de pruebas en la mejora de la calidad del software y la eficiencia del proceso de desarrollo en aplicaciones web.</w:t>
       </w:r>
     </w:p>
     <w:p>
@@ -6019,7 +6117,6 @@
         <w:rPr>
           <w:szCs w:val="24"/>
         </w:rPr>
-        <w:lastRenderedPageBreak/>
         <w:t>Marco teórico</w:t>
       </w:r>
       <w:r>
@@ -6305,7 +6402,17 @@
           <w:sz w:val="24"/>
           <w:szCs w:val="24"/>
         </w:rPr>
-        <w:t>, Firefox, WebKit y Microsoft Edge utilizando una interfaz unificada. Se destaca por su confiabilidad, velocidad y capacidad para iniciar los navegadores en modo sin interfaz gráfica por defecto, lo que permite una automatización eficaz de tareas web.</w:t>
+        <w:t xml:space="preserve">, Firefox, WebKit y Microsoft Edge utilizando una interfaz unificada. Se destaca por su confiabilidad, </w:t>
+      </w:r>
+      <w:r>
+        <w:rPr>
+          <w:rFonts w:ascii="Times New Roman" w:hAnsi="Times New Roman" w:cs="Times New Roman"/>
+          <w:color w:val="000000"/>
+          <w:sz w:val="24"/>
+          <w:szCs w:val="24"/>
+        </w:rPr>
+        <w:lastRenderedPageBreak/>
+        <w:t>velocidad y capacidad para iniciar los navegadores en modo sin interfaz gráfica por defecto, lo que permite una automatización eficaz de tareas web.</w:t>
       </w:r>
     </w:p>
     <w:p>
@@ -6631,16 +6738,7 @@
           <w:sz w:val="24"/>
           <w:szCs w:val="24"/>
         </w:rPr>
-        <w:t xml:space="preserve"> </w:t>
-      </w:r>
-      <w:r>
-        <w:rPr>
-          <w:rFonts w:ascii="Times New Roman" w:hAnsi="Times New Roman" w:cs="Times New Roman"/>
-          <w:sz w:val="24"/>
-          <w:szCs w:val="24"/>
-        </w:rPr>
-        <w:lastRenderedPageBreak/>
-        <w:t>desarrolla un Incremento durante el Sprint. Luego, el equipo y sus stakeholders revisan y ajustan para el próximo ciclo. Aunque Scrum tiene reglas básicas, es flexible para adaptarse a diferentes enfoques, permitiendo la mejora continua y mostrando áreas donde se puede optimizar.</w:t>
+        <w:t xml:space="preserve"> desarrolla un Incremento durante el Sprint. Luego, el equipo y sus stakeholders revisan y ajustan para el próximo ciclo. Aunque Scrum tiene reglas básicas, es flexible para adaptarse a diferentes enfoques, permitiendo la mejora continua y mostrando áreas donde se puede optimizar.</w:t>
       </w:r>
     </w:p>
     <w:p>
@@ -6887,6 +6985,7 @@
               <w:rFonts w:eastAsia="Times New Roman"/>
               <w:lang w:val="en-US"/>
             </w:rPr>
+            <w:lastRenderedPageBreak/>
             <w:t>[3]</w:t>
           </w:r>
           <w:r>
@@ -7127,14 +7226,7 @@
             <w:rPr>
               <w:rFonts w:eastAsia="Times New Roman"/>
             </w:rPr>
-            <w:t xml:space="preserve">, M. V. Herrera, and R. Marcel, “Automatización de Pruebas Funcionales y Pruebas de Software en el </w:t>
-          </w:r>
-          <w:r>
-            <w:rPr>
-              <w:rFonts w:eastAsia="Times New Roman"/>
-            </w:rPr>
-            <w:lastRenderedPageBreak/>
-            <w:t xml:space="preserve">Proceso de Control de Calidad del Ministerio de Educación del Perú, 2022,” </w:t>
+            <w:t xml:space="preserve">, M. V. Herrera, and R. Marcel, “Automatización de Pruebas Funcionales y Pruebas de Software en el Proceso de Control de Calidad del Ministerio de Educación del Perú, 2022,” </w:t>
           </w:r>
           <w:r>
             <w:rPr>
@@ -7391,7 +7483,15 @@
               <w:lang w:val="en-US"/>
             </w:rPr>
             <w:tab/>
-            <w:t>“(PDF) A Study of Automated Software Testing: Automation Tools and Frameworks.” Accessed: May 05, 2024. [Online]. Available: https://www.researchgate.net/publication/338282426_A_Study_of_Automated_Software_Testing_Automation_Tools_and_Frameworks</w:t>
+            <w:t xml:space="preserve">“(PDF) A Study of Automated Software Testing: Automation Tools and Frameworks.” Accessed: May 05, 2024. [Online]. Available: </w:t>
+          </w:r>
+          <w:r>
+            <w:rPr>
+              <w:rFonts w:eastAsia="Times New Roman"/>
+              <w:lang w:val="en-US"/>
+            </w:rPr>
+            <w:lastRenderedPageBreak/>
+            <w:t>https://www.researchgate.net/publication/338282426_A_Study_of_Automated_Software_Testing_Automation_Tools_and_Frameworks</w:t>
           </w:r>
         </w:p>
         <w:p>
@@ -7667,15 +7767,7 @@
               <w:rFonts w:eastAsia="Times New Roman"/>
               <w:lang w:val="en-US"/>
             </w:rPr>
-            <w:t xml:space="preserve">, D. Roman, and A. Soylu, “Evolution of Software Testing Strategies and Trends: Semantic Content Analysis of </w:t>
-          </w:r>
-          <w:r>
-            <w:rPr>
-              <w:rFonts w:eastAsia="Times New Roman"/>
-              <w:lang w:val="en-US"/>
-            </w:rPr>
-            <w:lastRenderedPageBreak/>
-            <w:t xml:space="preserve">Software Research Corpus of the Last 40 Years,” </w:t>
+            <w:t xml:space="preserve">, D. Roman, and A. Soylu, “Evolution of Software Testing Strategies and Trends: Semantic Content Analysis of Software Research Corpus of the Last 40 Years,” </w:t>
           </w:r>
           <w:r>
             <w:rPr>
@@ -7969,7 +8061,17 @@
               <w:iCs/>
               <w:lang w:val="en-US"/>
             </w:rPr>
-            <w:t>Journal of the Southern Association for Information Systems</w:t>
+            <w:t xml:space="preserve">Journal of the </w:t>
+          </w:r>
+          <w:r>
+            <w:rPr>
+              <w:rFonts w:eastAsia="Times New Roman"/>
+              <w:i/>
+              <w:iCs/>
+              <w:lang w:val="en-US"/>
+            </w:rPr>
+            <w:lastRenderedPageBreak/>
+            <w:t>Southern Association for Information Systems</w:t>
           </w:r>
           <w:r>
             <w:rPr>
@@ -10847,6 +10949,34 @@
       <w:u w:val="single"/>
     </w:rPr>
   </w:style>
+  <w:style w:type="paragraph" w:styleId="Asuntodelcomentario">
+    <w:name w:val="annotation subject"/>
+    <w:basedOn w:val="Textocomentario"/>
+    <w:next w:val="Textocomentario"/>
+    <w:link w:val="AsuntodelcomentarioCar"/>
+    <w:uiPriority w:val="99"/>
+    <w:semiHidden/>
+    <w:unhideWhenUsed/>
+    <w:rsid w:val="008316F1"/>
+    <w:rPr>
+      <w:b/>
+      <w:bCs/>
+    </w:rPr>
+  </w:style>
+  <w:style w:type="character" w:customStyle="1" w:styleId="AsuntodelcomentarioCar">
+    <w:name w:val="Asunto del comentario Car"/>
+    <w:basedOn w:val="TextocomentarioCar"/>
+    <w:link w:val="Asuntodelcomentario"/>
+    <w:uiPriority w:val="99"/>
+    <w:semiHidden/>
+    <w:rsid w:val="008316F1"/>
+    <w:rPr>
+      <w:b/>
+      <w:bCs/>
+      <w:sz w:val="20"/>
+      <w:szCs w:val="20"/>
+    </w:rPr>
+  </w:style>
 </w:styles>
 </file>
 
@@ -10942,10 +11072,11 @@
     <w:sig w:usb0="00000203" w:usb1="288F0000" w:usb2="00000016" w:usb3="00000000" w:csb0="00040001" w:csb1="00000000"/>
   </w:font>
   <w:font w:name="Roboto">
+    <w:altName w:val="Roboto"/>
     <w:charset w:val="00"/>
     <w:family w:val="auto"/>
     <w:pitch w:val="variable"/>
-    <w:sig w:usb0="E00002FF" w:usb1="5000205B" w:usb2="00000020" w:usb3="00000000" w:csb0="0000019F" w:csb1="00000000"/>
+    <w:sig w:usb0="E0000AFF" w:usb1="5000217F" w:usb2="00000021" w:usb3="00000000" w:csb0="0000019F" w:csb1="00000000"/>
   </w:font>
   <w:font w:name="Cambria">
     <w:panose1 w:val="02040503050406030204"/>
@@ -11000,11 +11131,13 @@
     <w:rsid w:val="000B09BC"/>
     <w:rsid w:val="000C4C1B"/>
     <w:rsid w:val="00182668"/>
+    <w:rsid w:val="002002C2"/>
     <w:rsid w:val="002C76BC"/>
     <w:rsid w:val="004275E5"/>
     <w:rsid w:val="0059674D"/>
     <w:rsid w:val="00713BEF"/>
     <w:rsid w:val="00AB5C67"/>
+    <w:rsid w:val="00AD560B"/>
     <w:rsid w:val="00D952FF"/>
     <w:rsid w:val="00EB232D"/>
   </w:rsids>

</xml_diff>